<commit_message>
Added info for 10.9.1 VRP patch
</commit_message>
<xml_diff>
--- a/v3.5/Install-Deployment/ERM Application Deployment Guide.docx
+++ b/v3.5/Install-Deployment/ERM Application Deployment Guide.docx
@@ -23,7 +23,7 @@
         <w:rPr>
           <w:noProof/>
         </w:rPr>
-        <w:t>August 19, 2022</w:t>
+        <w:t>August 20, 2022</w:t>
       </w:r>
       <w:r>
         <w:fldChar w:fldCharType="end"/>
@@ -2789,19 +2789,7 @@
           <w:rPr>
             <w:rStyle w:val="Hyperlink"/>
           </w:rPr>
-          <w:t>Upda</w:t>
-        </w:r>
-        <w:r>
-          <w:rPr>
-            <w:rStyle w:val="Hyperlink"/>
-          </w:rPr>
-          <w:t>t</w:t>
-        </w:r>
-        <w:r>
-          <w:rPr>
-            <w:rStyle w:val="Hyperlink"/>
-          </w:rPr>
-          <w:t>ing ERM</w:t>
+          <w:t>Updating ERM</w:t>
         </w:r>
         <w:r>
           <w:rPr>
@@ -4180,6 +4168,40 @@
       <w:pPr>
         <w:pStyle w:val="EsriProposalBodyText"/>
         <w:numPr>
+          <w:ilvl w:val="1"/>
+          <w:numId w:val="14"/>
+        </w:numPr>
+        <w:spacing w:before="0" w:after="0"/>
+        <w:rPr>
+          <w:rFonts w:asciiTheme="minorHAnsi" w:hAnsiTheme="minorHAnsi" w:cstheme="minorHAnsi"/>
+          <w:sz w:val="22"/>
+          <w:szCs w:val="20"/>
+        </w:rPr>
+      </w:pPr>
+      <w:r>
+        <w:rPr>
+          <w:rFonts w:asciiTheme="minorHAnsi" w:hAnsiTheme="minorHAnsi" w:cstheme="minorHAnsi"/>
+          <w:sz w:val="22"/>
+          <w:szCs w:val="20"/>
+        </w:rPr>
+        <w:t xml:space="preserve">If using Server 10.9.1, also need </w:t>
+      </w:r>
+      <w:hyperlink r:id="rId14" w:history="1">
+        <w:r>
+          <w:rPr>
+            <w:rStyle w:val="Hyperlink"/>
+            <w:rFonts w:asciiTheme="minorHAnsi" w:hAnsiTheme="minorHAnsi" w:cstheme="minorHAnsi"/>
+            <w:sz w:val="22"/>
+            <w:szCs w:val="20"/>
+          </w:rPr>
+          <w:t>VRP Patch</w:t>
+        </w:r>
+      </w:hyperlink>
+    </w:p>
+    <w:p>
+      <w:pPr>
+        <w:pStyle w:val="EsriProposalBodyText"/>
+        <w:numPr>
           <w:ilvl w:val="0"/>
           <w:numId w:val="14"/>
         </w:numPr>
@@ -4330,7 +4352,7 @@
         </w:rPr>
         <w:t xml:space="preserve">available in the </w:t>
       </w:r>
-      <w:hyperlink r:id="rId14" w:history="1">
+      <w:hyperlink r:id="rId15" w:history="1">
         <w:r>
           <w:rPr>
             <w:rStyle w:val="Hyperlink"/>
@@ -4499,13 +4521,23 @@
           <w:szCs w:val="20"/>
         </w:rPr>
       </w:pPr>
-      <w:r>
-        <w:rPr>
-          <w:rFonts w:asciiTheme="minorHAnsi" w:hAnsiTheme="minorHAnsi" w:cstheme="minorHAnsi"/>
-          <w:sz w:val="22"/>
-          <w:szCs w:val="20"/>
-        </w:rPr>
-        <w:t xml:space="preserve">Routeplanner </w:t>
+      <w:proofErr w:type="spellStart"/>
+      <w:r>
+        <w:rPr>
+          <w:rFonts w:asciiTheme="minorHAnsi" w:hAnsiTheme="minorHAnsi" w:cstheme="minorHAnsi"/>
+          <w:sz w:val="22"/>
+          <w:szCs w:val="20"/>
+        </w:rPr>
+        <w:t>Routeplanner</w:t>
+      </w:r>
+      <w:proofErr w:type="spellEnd"/>
+      <w:r>
+        <w:rPr>
+          <w:rFonts w:asciiTheme="minorHAnsi" w:hAnsiTheme="minorHAnsi" w:cstheme="minorHAnsi"/>
+          <w:sz w:val="22"/>
+          <w:szCs w:val="20"/>
+        </w:rPr>
+        <w:t xml:space="preserve"> </w:t>
       </w:r>
       <w:r>
         <w:rPr>
@@ -4718,6 +4750,7 @@
           <w:szCs w:val="20"/>
         </w:rPr>
       </w:pPr>
+      <w:proofErr w:type="spellStart"/>
       <w:r>
         <w:rPr>
           <w:rFonts w:asciiTheme="minorHAnsi" w:hAnsiTheme="minorHAnsi" w:cstheme="minorHAnsi"/>
@@ -4726,6 +4759,7 @@
         </w:rPr>
         <w:t>Services_Sample</w:t>
       </w:r>
+      <w:proofErr w:type="spellEnd"/>
       <w:r>
         <w:rPr>
           <w:rFonts w:asciiTheme="minorHAnsi" w:hAnsiTheme="minorHAnsi" w:cstheme="minorHAnsi"/>
@@ -5126,7 +5160,7 @@
       <w:r>
         <w:t xml:space="preserve"> </w:t>
       </w:r>
-      <w:hyperlink r:id="rId15" w:history="1">
+      <w:hyperlink r:id="rId16" w:history="1">
         <w:r>
           <w:rPr>
             <w:rStyle w:val="Hyperlink"/>
@@ -5408,8 +5442,13 @@
         </w:numPr>
       </w:pPr>
       <w:r>
-        <w:t>https://&lt;your URL or machine name&gt;/routeplanner</w:t>
-      </w:r>
+        <w:t>https://&lt;your URL or machine name&gt;/</w:t>
+      </w:r>
+      <w:proofErr w:type="spellStart"/>
+      <w:r>
+        <w:t>routeplanner</w:t>
+      </w:r>
+      <w:proofErr w:type="spellEnd"/>
     </w:p>
     <w:p>
       <w:pPr>
@@ -5420,8 +5459,13 @@
         </w:numPr>
       </w:pPr>
       <w:r>
-        <w:t>Title = RoutePlanner</w:t>
-      </w:r>
+        <w:t xml:space="preserve">Title = </w:t>
+      </w:r>
+      <w:proofErr w:type="spellStart"/>
+      <w:r>
+        <w:t>RoutePlanner</w:t>
+      </w:r>
+      <w:proofErr w:type="spellEnd"/>
     </w:p>
     <w:p>
       <w:pPr>
@@ -5570,8 +5614,13 @@
         </w:numPr>
       </w:pPr>
       <w:r>
-        <w:t>https://&lt;your URL or machine name&gt;/routeplanner</w:t>
-      </w:r>
+        <w:t>https://&lt;your URL or machine name&gt;/</w:t>
+      </w:r>
+      <w:proofErr w:type="spellStart"/>
+      <w:r>
+        <w:t>routeplanner</w:t>
+      </w:r>
+      <w:proofErr w:type="spellEnd"/>
     </w:p>
     <w:p>
       <w:pPr>
@@ -5582,8 +5631,13 @@
         </w:numPr>
       </w:pPr>
       <w:r>
-        <w:t>http://&lt;your URL or machine name&gt;/routeplanner</w:t>
-      </w:r>
+        <w:t>http://&lt;your URL or machine name&gt;/</w:t>
+      </w:r>
+      <w:proofErr w:type="spellStart"/>
+      <w:r>
+        <w:t>routeplanner</w:t>
+      </w:r>
+      <w:proofErr w:type="spellEnd"/>
     </w:p>
     <w:p>
       <w:pPr>
@@ -5637,7 +5691,7 @@
                     <pic:cNvPicPr/>
                   </pic:nvPicPr>
                   <pic:blipFill>
-                    <a:blip r:embed="rId16"/>
+                    <a:blip r:embed="rId17"/>
                     <a:stretch>
                       <a:fillRect/>
                     </a:stretch>
@@ -5876,7 +5930,7 @@
         </w:rPr>
         <w:t xml:space="preserve"> is available in the </w:t>
       </w:r>
-      <w:hyperlink r:id="rId17" w:history="1">
+      <w:hyperlink r:id="rId18" w:history="1">
         <w:r>
           <w:rPr>
             <w:rStyle w:val="Hyperlink"/>
@@ -5934,7 +5988,15 @@
         </w:numPr>
       </w:pPr>
       <w:r>
-        <w:t>Update the group_list variable with list of location names</w:t>
+        <w:t xml:space="preserve">Update the </w:t>
+      </w:r>
+      <w:proofErr w:type="spellStart"/>
+      <w:r>
+        <w:t>group_list</w:t>
+      </w:r>
+      <w:proofErr w:type="spellEnd"/>
+      <w:r>
+        <w:t xml:space="preserve"> variable with list of location names</w:t>
       </w:r>
     </w:p>
     <w:p>
@@ -5958,7 +6020,15 @@
         </w:numPr>
       </w:pPr>
       <w:r>
-        <w:t>Can optionally add tags to tag_list variable</w:t>
+        <w:t xml:space="preserve">Can optionally add tags to </w:t>
+      </w:r>
+      <w:proofErr w:type="spellStart"/>
+      <w:r>
+        <w:t>tag_list</w:t>
+      </w:r>
+      <w:proofErr w:type="spellEnd"/>
+      <w:r>
+        <w:t xml:space="preserve"> variable</w:t>
       </w:r>
     </w:p>
     <w:p>
@@ -6181,7 +6251,15 @@
         <w:pStyle w:val="EsriProposalBodyText"/>
       </w:pPr>
       <w:r>
-        <w:t xml:space="preserve">The Sample data included in the services_Sample directory </w:t>
+        <w:t xml:space="preserve">The Sample data included in the </w:t>
+      </w:r>
+      <w:proofErr w:type="spellStart"/>
+      <w:r>
+        <w:t>services_Sample</w:t>
+      </w:r>
+      <w:proofErr w:type="spellEnd"/>
+      <w:r>
+        <w:t xml:space="preserve"> directory </w:t>
       </w:r>
       <w:r>
         <w:t>is</w:t>
@@ -6377,6 +6455,7 @@
         </w:rPr>
         <w:t xml:space="preserve">pen the </w:t>
       </w:r>
+      <w:proofErr w:type="spellStart"/>
       <w:r>
         <w:rPr>
           <w:rFonts w:asciiTheme="minorHAnsi" w:hAnsiTheme="minorHAnsi" w:cstheme="minorHAnsi"/>
@@ -6397,6 +6476,7 @@
         </w:rPr>
         <w:t>.aprx</w:t>
       </w:r>
+      <w:proofErr w:type="spellEnd"/>
       <w:r>
         <w:rPr>
           <w:rFonts w:asciiTheme="minorHAnsi" w:hAnsiTheme="minorHAnsi" w:cstheme="minorHAnsi"/>
@@ -6489,7 +6569,25 @@
           <w:sz w:val="22"/>
           <w:szCs w:val="20"/>
         </w:rPr>
-        <w:t xml:space="preserve"> If links are broken, point to the layers in the fgdbs folder</w:t>
+        <w:t xml:space="preserve"> If links are broken, point to the layers in the </w:t>
+      </w:r>
+      <w:proofErr w:type="spellStart"/>
+      <w:r>
+        <w:rPr>
+          <w:rFonts w:asciiTheme="minorHAnsi" w:hAnsiTheme="minorHAnsi" w:cstheme="minorHAnsi"/>
+          <w:sz w:val="22"/>
+          <w:szCs w:val="20"/>
+        </w:rPr>
+        <w:t>fgdbs</w:t>
+      </w:r>
+      <w:proofErr w:type="spellEnd"/>
+      <w:r>
+        <w:rPr>
+          <w:rFonts w:asciiTheme="minorHAnsi" w:hAnsiTheme="minorHAnsi" w:cstheme="minorHAnsi"/>
+          <w:sz w:val="22"/>
+          <w:szCs w:val="20"/>
+        </w:rPr>
+        <w:t xml:space="preserve"> folder</w:t>
       </w:r>
     </w:p>
     <w:p>
@@ -6506,6 +6604,7 @@
           <w:szCs w:val="20"/>
         </w:rPr>
       </w:pPr>
+      <w:proofErr w:type="spellStart"/>
       <w:r>
         <w:rPr>
           <w:rFonts w:asciiTheme="minorHAnsi" w:hAnsiTheme="minorHAnsi" w:cstheme="minorHAnsi"/>
@@ -6514,6 +6613,7 @@
         </w:rPr>
         <w:t>ERM_Plan_Defaults</w:t>
       </w:r>
+      <w:proofErr w:type="spellEnd"/>
     </w:p>
     <w:p>
       <w:pPr>
@@ -6529,6 +6629,7 @@
           <w:szCs w:val="20"/>
         </w:rPr>
       </w:pPr>
+      <w:proofErr w:type="spellStart"/>
       <w:r>
         <w:rPr>
           <w:rFonts w:asciiTheme="minorHAnsi" w:hAnsiTheme="minorHAnsi" w:cstheme="minorHAnsi"/>
@@ -6537,6 +6638,7 @@
         </w:rPr>
         <w:t>ERM_Plan_Template</w:t>
       </w:r>
+      <w:proofErr w:type="spellEnd"/>
     </w:p>
     <w:p>
       <w:pPr>
@@ -6552,6 +6654,7 @@
           <w:szCs w:val="20"/>
         </w:rPr>
       </w:pPr>
+      <w:proofErr w:type="spellStart"/>
       <w:r>
         <w:rPr>
           <w:rFonts w:asciiTheme="minorHAnsi" w:hAnsiTheme="minorHAnsi" w:cstheme="minorHAnsi"/>
@@ -6560,6 +6663,7 @@
         </w:rPr>
         <w:t>ERM_Registry</w:t>
       </w:r>
+      <w:proofErr w:type="spellEnd"/>
     </w:p>
     <w:p>
       <w:pPr>
@@ -6575,6 +6679,7 @@
           <w:szCs w:val="20"/>
         </w:rPr>
       </w:pPr>
+      <w:proofErr w:type="spellStart"/>
       <w:r>
         <w:rPr>
           <w:rFonts w:asciiTheme="minorHAnsi" w:hAnsiTheme="minorHAnsi" w:cstheme="minorHAnsi"/>
@@ -6583,6 +6688,7 @@
         </w:rPr>
         <w:t>ERM_Solve_Parameters</w:t>
       </w:r>
+      <w:proofErr w:type="spellEnd"/>
     </w:p>
     <w:p>
       <w:pPr>
@@ -6598,6 +6704,7 @@
           <w:szCs w:val="20"/>
         </w:rPr>
       </w:pPr>
+      <w:proofErr w:type="spellStart"/>
       <w:r>
         <w:rPr>
           <w:rFonts w:asciiTheme="minorHAnsi" w:hAnsiTheme="minorHAnsi" w:cstheme="minorHAnsi"/>
@@ -6606,6 +6713,7 @@
         </w:rPr>
         <w:t>MDM_Locations</w:t>
       </w:r>
+      <w:proofErr w:type="spellEnd"/>
     </w:p>
     <w:p>
       <w:pPr>
@@ -6621,6 +6729,7 @@
           <w:szCs w:val="20"/>
         </w:rPr>
       </w:pPr>
+      <w:proofErr w:type="spellStart"/>
       <w:r>
         <w:rPr>
           <w:rFonts w:asciiTheme="minorHAnsi" w:hAnsiTheme="minorHAnsi" w:cstheme="minorHAnsi"/>
@@ -6629,6 +6738,7 @@
         </w:rPr>
         <w:t>GPS_Template</w:t>
       </w:r>
+      <w:proofErr w:type="spellEnd"/>
     </w:p>
     <w:p>
       <w:pPr>
@@ -6779,11 +6889,13 @@
         <w:pStyle w:val="EsriHeading3"/>
       </w:pPr>
       <w:bookmarkStart w:id="11" w:name="_Toc111891302"/>
+      <w:proofErr w:type="spellStart"/>
       <w:r>
         <w:lastRenderedPageBreak/>
         <w:t>ERM_Plan_Defaults</w:t>
       </w:r>
       <w:bookmarkEnd w:id="11"/>
+      <w:proofErr w:type="spellEnd"/>
     </w:p>
     <w:p>
       <w:pPr>
@@ -6813,23 +6925,39 @@
           <w:rFonts w:cs="Times New Roman"/>
           <w:szCs w:val="24"/>
         </w:rPr>
-        <w:t xml:space="preserve">layers in the ERM_Plan_Defaults map </w:t>
-      </w:r>
+        <w:t xml:space="preserve">layers in the </w:t>
+      </w:r>
+      <w:proofErr w:type="spellStart"/>
       <w:r>
         <w:rPr>
           <w:rFonts w:cs="Times New Roman"/>
           <w:szCs w:val="24"/>
         </w:rPr>
-        <w:t>with data for your locations.</w:t>
-      </w:r>
+        <w:t>ERM_Plan_Defaults</w:t>
+      </w:r>
+      <w:proofErr w:type="spellEnd"/>
       <w:r>
         <w:rPr>
           <w:rFonts w:cs="Times New Roman"/>
           <w:szCs w:val="24"/>
         </w:rPr>
+        <w:t xml:space="preserve"> map </w:t>
+      </w:r>
+      <w:r>
+        <w:rPr>
+          <w:rFonts w:cs="Times New Roman"/>
+          <w:szCs w:val="24"/>
+        </w:rPr>
+        <w:t>with data for your locations.</w:t>
+      </w:r>
+      <w:r>
+        <w:rPr>
+          <w:rFonts w:cs="Times New Roman"/>
+          <w:szCs w:val="24"/>
+        </w:rPr>
         <w:t xml:space="preserve"> Core Pro tools can be used to import locations from other databases. See online help documentation </w:t>
       </w:r>
-      <w:hyperlink r:id="rId18" w:history="1">
+      <w:hyperlink r:id="rId19" w:history="1">
         <w:r>
           <w:rPr>
             <w:rStyle w:val="Hyperlink"/>
@@ -6872,13 +7000,23 @@
           <w:szCs w:val="20"/>
         </w:rPr>
       </w:pPr>
-      <w:r>
-        <w:rPr>
-          <w:rFonts w:asciiTheme="minorHAnsi" w:hAnsiTheme="minorHAnsi" w:cstheme="minorHAnsi"/>
-          <w:sz w:val="22"/>
-          <w:szCs w:val="20"/>
-        </w:rPr>
-        <w:t>PointBarrierLibrary – add point features that act as a barrier (optional).</w:t>
+      <w:proofErr w:type="spellStart"/>
+      <w:r>
+        <w:rPr>
+          <w:rFonts w:asciiTheme="minorHAnsi" w:hAnsiTheme="minorHAnsi" w:cstheme="minorHAnsi"/>
+          <w:sz w:val="22"/>
+          <w:szCs w:val="20"/>
+        </w:rPr>
+        <w:t>PointBarrierLibrary</w:t>
+      </w:r>
+      <w:proofErr w:type="spellEnd"/>
+      <w:r>
+        <w:rPr>
+          <w:rFonts w:asciiTheme="minorHAnsi" w:hAnsiTheme="minorHAnsi" w:cstheme="minorHAnsi"/>
+          <w:sz w:val="22"/>
+          <w:szCs w:val="20"/>
+        </w:rPr>
+        <w:t xml:space="preserve"> – add point features that act as a barrier (optional).</w:t>
       </w:r>
     </w:p>
     <w:p>
@@ -6895,13 +7033,23 @@
           <w:szCs w:val="20"/>
         </w:rPr>
       </w:pPr>
-      <w:r>
-        <w:rPr>
-          <w:rFonts w:asciiTheme="minorHAnsi" w:hAnsiTheme="minorHAnsi" w:cstheme="minorHAnsi"/>
-          <w:sz w:val="22"/>
-          <w:szCs w:val="20"/>
-        </w:rPr>
-        <w:t xml:space="preserve">DepotTemplate </w:t>
+      <w:proofErr w:type="spellStart"/>
+      <w:r>
+        <w:rPr>
+          <w:rFonts w:asciiTheme="minorHAnsi" w:hAnsiTheme="minorHAnsi" w:cstheme="minorHAnsi"/>
+          <w:sz w:val="22"/>
+          <w:szCs w:val="20"/>
+        </w:rPr>
+        <w:t>DepotTemplate</w:t>
+      </w:r>
+      <w:proofErr w:type="spellEnd"/>
+      <w:r>
+        <w:rPr>
+          <w:rFonts w:asciiTheme="minorHAnsi" w:hAnsiTheme="minorHAnsi" w:cstheme="minorHAnsi"/>
+          <w:sz w:val="22"/>
+          <w:szCs w:val="20"/>
+        </w:rPr>
+        <w:t xml:space="preserve"> </w:t>
       </w:r>
       <w:r>
         <w:rPr>
@@ -6942,6 +7090,7 @@
           <w:szCs w:val="20"/>
         </w:rPr>
       </w:pPr>
+      <w:proofErr w:type="spellStart"/>
       <w:r>
         <w:rPr>
           <w:rFonts w:asciiTheme="minorHAnsi" w:hAnsiTheme="minorHAnsi" w:cstheme="minorHAnsi"/>
@@ -6950,6 +7099,7 @@
         </w:rPr>
         <w:t>LineBarrierLibrary</w:t>
       </w:r>
+      <w:proofErr w:type="spellEnd"/>
       <w:r>
         <w:rPr>
           <w:rFonts w:asciiTheme="minorHAnsi" w:hAnsiTheme="minorHAnsi" w:cstheme="minorHAnsi"/>
@@ -6981,6 +7131,7 @@
           <w:szCs w:val="20"/>
         </w:rPr>
       </w:pPr>
+      <w:proofErr w:type="spellStart"/>
       <w:r>
         <w:rPr>
           <w:rFonts w:asciiTheme="minorHAnsi" w:hAnsiTheme="minorHAnsi" w:cstheme="minorHAnsi"/>
@@ -7005,6 +7156,7 @@
         </w:rPr>
         <w:t>BarrierLibrary</w:t>
       </w:r>
+      <w:proofErr w:type="spellEnd"/>
       <w:r>
         <w:rPr>
           <w:rFonts w:asciiTheme="minorHAnsi" w:hAnsiTheme="minorHAnsi" w:cstheme="minorHAnsi"/>
@@ -7036,6 +7188,7 @@
           <w:szCs w:val="20"/>
         </w:rPr>
       </w:pPr>
+      <w:proofErr w:type="spellStart"/>
       <w:r>
         <w:rPr>
           <w:rFonts w:asciiTheme="minorHAnsi" w:hAnsiTheme="minorHAnsi" w:cstheme="minorHAnsi"/>
@@ -7044,6 +7197,7 @@
         </w:rPr>
         <w:t>ZoneTemplate</w:t>
       </w:r>
+      <w:proofErr w:type="spellEnd"/>
       <w:r>
         <w:rPr>
           <w:rFonts w:asciiTheme="minorHAnsi" w:hAnsiTheme="minorHAnsi" w:cstheme="minorHAnsi"/>
@@ -7075,13 +7229,23 @@
           <w:szCs w:val="20"/>
         </w:rPr>
       </w:pPr>
-      <w:r>
-        <w:rPr>
-          <w:rFonts w:asciiTheme="minorHAnsi" w:hAnsiTheme="minorHAnsi" w:cstheme="minorHAnsi"/>
-          <w:sz w:val="22"/>
-          <w:szCs w:val="20"/>
-        </w:rPr>
-        <w:t>BreakTemplate table</w:t>
+      <w:proofErr w:type="spellStart"/>
+      <w:r>
+        <w:rPr>
+          <w:rFonts w:asciiTheme="minorHAnsi" w:hAnsiTheme="minorHAnsi" w:cstheme="minorHAnsi"/>
+          <w:sz w:val="22"/>
+          <w:szCs w:val="20"/>
+        </w:rPr>
+        <w:t>BreakTemplate</w:t>
+      </w:r>
+      <w:proofErr w:type="spellEnd"/>
+      <w:r>
+        <w:rPr>
+          <w:rFonts w:asciiTheme="minorHAnsi" w:hAnsiTheme="minorHAnsi" w:cstheme="minorHAnsi"/>
+          <w:sz w:val="22"/>
+          <w:szCs w:val="20"/>
+        </w:rPr>
+        <w:t xml:space="preserve"> table</w:t>
       </w:r>
       <w:r>
         <w:rPr>
@@ -7114,13 +7278,23 @@
           <w:szCs w:val="20"/>
         </w:rPr>
       </w:pPr>
-      <w:r>
-        <w:rPr>
-          <w:rFonts w:asciiTheme="minorHAnsi" w:hAnsiTheme="minorHAnsi" w:cstheme="minorHAnsi"/>
-          <w:sz w:val="22"/>
-          <w:szCs w:val="20"/>
-        </w:rPr>
-        <w:t>DispatchLocation table</w:t>
+      <w:proofErr w:type="spellStart"/>
+      <w:r>
+        <w:rPr>
+          <w:rFonts w:asciiTheme="minorHAnsi" w:hAnsiTheme="minorHAnsi" w:cstheme="minorHAnsi"/>
+          <w:sz w:val="22"/>
+          <w:szCs w:val="20"/>
+        </w:rPr>
+        <w:t>DispatchLocation</w:t>
+      </w:r>
+      <w:proofErr w:type="spellEnd"/>
+      <w:r>
+        <w:rPr>
+          <w:rFonts w:asciiTheme="minorHAnsi" w:hAnsiTheme="minorHAnsi" w:cstheme="minorHAnsi"/>
+          <w:sz w:val="22"/>
+          <w:szCs w:val="20"/>
+        </w:rPr>
+        <w:t xml:space="preserve"> table</w:t>
       </w:r>
       <w:r>
         <w:rPr>
@@ -7149,8 +7323,17 @@
           <w:rFonts w:asciiTheme="minorHAnsi" w:hAnsiTheme="minorHAnsi" w:cstheme="minorHAnsi"/>
           <w:sz w:val="22"/>
         </w:rPr>
-        <w:t>Information on populating the Travel Mode field is in section 4.2.6 Configure Travel Modes/ERM_Solve_Parameters</w:t>
-      </w:r>
+        <w:t>Information on populating the Travel Mode field is in section 4.2.6 Configure Travel Modes/</w:t>
+      </w:r>
+      <w:proofErr w:type="spellStart"/>
+      <w:r>
+        <w:rPr>
+          <w:rFonts w:asciiTheme="minorHAnsi" w:hAnsiTheme="minorHAnsi" w:cstheme="minorHAnsi"/>
+          <w:sz w:val="22"/>
+        </w:rPr>
+        <w:t>ERM_Solve_Parameters</w:t>
+      </w:r>
+      <w:proofErr w:type="spellEnd"/>
     </w:p>
     <w:p>
       <w:pPr>
@@ -7187,13 +7370,23 @@
           <w:szCs w:val="20"/>
         </w:rPr>
       </w:pPr>
-      <w:r>
-        <w:rPr>
-          <w:rFonts w:asciiTheme="minorHAnsi" w:hAnsiTheme="minorHAnsi" w:cstheme="minorHAnsi"/>
-          <w:sz w:val="22"/>
-          <w:szCs w:val="20"/>
-        </w:rPr>
-        <w:t>RouteTemplate table</w:t>
+      <w:proofErr w:type="spellStart"/>
+      <w:r>
+        <w:rPr>
+          <w:rFonts w:asciiTheme="minorHAnsi" w:hAnsiTheme="minorHAnsi" w:cstheme="minorHAnsi"/>
+          <w:sz w:val="22"/>
+          <w:szCs w:val="20"/>
+        </w:rPr>
+        <w:t>RouteTemplate</w:t>
+      </w:r>
+      <w:proofErr w:type="spellEnd"/>
+      <w:r>
+        <w:rPr>
+          <w:rFonts w:asciiTheme="minorHAnsi" w:hAnsiTheme="minorHAnsi" w:cstheme="minorHAnsi"/>
+          <w:sz w:val="22"/>
+          <w:szCs w:val="20"/>
+        </w:rPr>
+        <w:t xml:space="preserve"> table</w:t>
       </w:r>
       <w:r>
         <w:rPr>
@@ -7226,13 +7419,23 @@
           <w:szCs w:val="20"/>
         </w:rPr>
       </w:pPr>
-      <w:r>
-        <w:rPr>
-          <w:rFonts w:asciiTheme="minorHAnsi" w:hAnsiTheme="minorHAnsi" w:cstheme="minorHAnsi"/>
-          <w:sz w:val="22"/>
-          <w:szCs w:val="20"/>
-        </w:rPr>
-        <w:t xml:space="preserve">SpecialtyNameTemplate table </w:t>
+      <w:proofErr w:type="spellStart"/>
+      <w:r>
+        <w:rPr>
+          <w:rFonts w:asciiTheme="minorHAnsi" w:hAnsiTheme="minorHAnsi" w:cstheme="minorHAnsi"/>
+          <w:sz w:val="22"/>
+          <w:szCs w:val="20"/>
+        </w:rPr>
+        <w:t>SpecialtyNameTemplate</w:t>
+      </w:r>
+      <w:proofErr w:type="spellEnd"/>
+      <w:r>
+        <w:rPr>
+          <w:rFonts w:asciiTheme="minorHAnsi" w:hAnsiTheme="minorHAnsi" w:cstheme="minorHAnsi"/>
+          <w:sz w:val="22"/>
+          <w:szCs w:val="20"/>
+        </w:rPr>
+        <w:t xml:space="preserve"> table </w:t>
       </w:r>
       <w:r>
         <w:rPr>
@@ -7272,10 +7475,12 @@
         <w:pStyle w:val="EsriHeading3"/>
       </w:pPr>
       <w:bookmarkStart w:id="12" w:name="_Toc111891303"/>
+      <w:proofErr w:type="spellStart"/>
       <w:r>
         <w:t>ERM_Plan_Template</w:t>
       </w:r>
       <w:bookmarkEnd w:id="12"/>
+      <w:proofErr w:type="spellEnd"/>
     </w:p>
     <w:p>
       <w:pPr>
@@ -7288,7 +7493,21 @@
         <w:rPr>
           <w:szCs w:val="24"/>
         </w:rPr>
-        <w:t xml:space="preserve">It is recommended to not adjust the ERM_Plan_Template map and to use a </w:t>
+        <w:t xml:space="preserve">It is recommended to not adjust the </w:t>
+      </w:r>
+      <w:proofErr w:type="spellStart"/>
+      <w:r>
+        <w:rPr>
+          <w:szCs w:val="24"/>
+        </w:rPr>
+        <w:t>ERM_Plan_Template</w:t>
+      </w:r>
+      <w:proofErr w:type="spellEnd"/>
+      <w:r>
+        <w:rPr>
+          <w:szCs w:val="24"/>
+        </w:rPr>
+        <w:t xml:space="preserve"> map and to use a </w:t>
       </w:r>
       <w:r>
         <w:rPr>
@@ -7359,10 +7578,12 @@
         <w:pStyle w:val="EsriHeading3"/>
       </w:pPr>
       <w:bookmarkStart w:id="13" w:name="_Toc111891304"/>
+      <w:proofErr w:type="spellStart"/>
       <w:r>
         <w:t>ERM_Registry</w:t>
       </w:r>
       <w:bookmarkEnd w:id="13"/>
+      <w:proofErr w:type="spellEnd"/>
     </w:p>
     <w:p>
       <w:pPr>
@@ -7378,12 +7599,14 @@
         </w:rPr>
         <w:t xml:space="preserve">The </w:t>
       </w:r>
+      <w:proofErr w:type="spellStart"/>
       <w:r>
         <w:rPr>
           <w:rFonts w:cs="Times New Roman"/>
         </w:rPr>
         <w:t>ERM_Registry</w:t>
       </w:r>
+      <w:proofErr w:type="spellEnd"/>
       <w:r>
         <w:rPr>
           <w:rFonts w:cs="Times New Roman"/>
@@ -7432,10 +7655,12 @@
         <w:pStyle w:val="EsriHeading3"/>
       </w:pPr>
       <w:bookmarkStart w:id="14" w:name="_Toc111891305"/>
+      <w:proofErr w:type="spellStart"/>
       <w:r>
         <w:t>MDM_Locations</w:t>
       </w:r>
       <w:bookmarkEnd w:id="14"/>
+      <w:proofErr w:type="spellEnd"/>
     </w:p>
     <w:p>
       <w:pPr>
@@ -7452,6 +7677,7 @@
         </w:rPr>
         <w:t xml:space="preserve">The </w:t>
       </w:r>
+      <w:proofErr w:type="spellStart"/>
       <w:r>
         <w:rPr>
           <w:rFonts w:cs="Times New Roman"/>
@@ -7459,6 +7685,7 @@
         </w:rPr>
         <w:t>MDM_Locations</w:t>
       </w:r>
+      <w:proofErr w:type="spellEnd"/>
       <w:r>
         <w:rPr>
           <w:rFonts w:cs="Times New Roman"/>
@@ -7564,6 +7791,7 @@
         </w:rPr>
         <w:t xml:space="preserve">Fill in attribution. Note that the </w:t>
       </w:r>
+      <w:proofErr w:type="spellStart"/>
       <w:r>
         <w:rPr>
           <w:rFonts w:ascii="Calibri" w:eastAsia="Times New Roman" w:hAnsi="Calibri" w:cs="Calibri"/>
@@ -7572,6 +7800,7 @@
         </w:rPr>
         <w:t>displocname</w:t>
       </w:r>
+      <w:proofErr w:type="spellEnd"/>
       <w:r>
         <w:rPr>
           <w:rFonts w:ascii="Calibri" w:eastAsia="Times New Roman" w:hAnsi="Calibri" w:cs="Calibri"/>
@@ -7601,11 +7830,13 @@
         <w:pStyle w:val="EsriHeading3"/>
       </w:pPr>
       <w:bookmarkStart w:id="15" w:name="_Toc111891306"/>
+      <w:proofErr w:type="spellStart"/>
       <w:r>
         <w:lastRenderedPageBreak/>
         <w:t>GPS_Template</w:t>
       </w:r>
       <w:bookmarkEnd w:id="15"/>
+      <w:proofErr w:type="spellEnd"/>
     </w:p>
     <w:p>
       <w:pPr>
@@ -7655,16 +7886,37 @@
         <w:t>Travel Modes</w:t>
       </w:r>
       <w:r>
-        <w:t>/ERM_Solve_Parameters</w:t>
+        <w:t>/</w:t>
+      </w:r>
+      <w:proofErr w:type="spellStart"/>
+      <w:r>
+        <w:t>ERM_Solve_Parameters</w:t>
       </w:r>
       <w:bookmarkEnd w:id="16"/>
-    </w:p>
-    <w:p>
-      <w:pPr>
-        <w:pStyle w:val="EsriProposalBodyText"/>
-      </w:pPr>
-      <w:r>
-        <w:t>It is recommended that you use Travel Modes that are configured on your Routing Service. These replace the ERM_Solve_Parameters tables used by earlier versions of ERM. If using Travel Modes, the ERM_Solve_Parameters tables can be left empty.</w:t>
+      <w:proofErr w:type="spellEnd"/>
+    </w:p>
+    <w:p>
+      <w:pPr>
+        <w:pStyle w:val="EsriProposalBodyText"/>
+      </w:pPr>
+      <w:r>
+        <w:t xml:space="preserve">It is recommended that you use Travel Modes that are configured on your Routing Service. These replace the </w:t>
+      </w:r>
+      <w:proofErr w:type="spellStart"/>
+      <w:r>
+        <w:t>ERM_Solve_Parameters</w:t>
+      </w:r>
+      <w:proofErr w:type="spellEnd"/>
+      <w:r>
+        <w:t xml:space="preserve"> tables used by earlier versions of ERM. If using Travel Modes, the </w:t>
+      </w:r>
+      <w:proofErr w:type="spellStart"/>
+      <w:r>
+        <w:t>ERM_Solve_Parameters</w:t>
+      </w:r>
+      <w:proofErr w:type="spellEnd"/>
+      <w:r>
+        <w:t xml:space="preserve"> tables can be left empty.</w:t>
       </w:r>
     </w:p>
     <w:p>
@@ -7680,7 +7932,23 @@
           <w:b/>
           <w:bCs/>
         </w:rPr>
-        <w:t xml:space="preserve">NOTE: ERM_Solve_Parameters tables and supports are planned for </w:t>
+        <w:t xml:space="preserve">NOTE: </w:t>
+      </w:r>
+      <w:proofErr w:type="spellStart"/>
+      <w:r>
+        <w:rPr>
+          <w:b/>
+          <w:bCs/>
+        </w:rPr>
+        <w:t>ERM_Solve_Parameters</w:t>
+      </w:r>
+      <w:proofErr w:type="spellEnd"/>
+      <w:r>
+        <w:rPr>
+          <w:b/>
+          <w:bCs/>
+        </w:rPr>
+        <w:t xml:space="preserve"> tables and supports are planned for </w:t>
       </w:r>
       <w:r>
         <w:rPr>
@@ -7731,7 +7999,7 @@
                     <pic:cNvPicPr/>
                   </pic:nvPicPr>
                   <pic:blipFill>
-                    <a:blip r:embed="rId19"/>
+                    <a:blip r:embed="rId20"/>
                     <a:stretch>
                       <a:fillRect/>
                     </a:stretch>
@@ -7775,7 +8043,23 @@
         <w:pStyle w:val="EsriProposalBodyText"/>
       </w:pPr>
       <w:r>
-        <w:t>In the ERM_Plan_Defaults map, the Travel Mode is set in the DispatchLocation table. The name needs to match the Travel Mode name exactly, including spaces.</w:t>
+        <w:t xml:space="preserve">In the </w:t>
+      </w:r>
+      <w:proofErr w:type="spellStart"/>
+      <w:r>
+        <w:t>ERM_Plan_Defaults</w:t>
+      </w:r>
+      <w:proofErr w:type="spellEnd"/>
+      <w:r>
+        <w:t xml:space="preserve"> map, the Travel Mode is set in the </w:t>
+      </w:r>
+      <w:proofErr w:type="spellStart"/>
+      <w:r>
+        <w:t>DispatchLocation</w:t>
+      </w:r>
+      <w:proofErr w:type="spellEnd"/>
+      <w:r>
+        <w:t xml:space="preserve"> table. The name needs to match the Travel Mode name exactly, including spaces.</w:t>
       </w:r>
     </w:p>
     <w:p>
@@ -7804,7 +8088,7 @@
                     <pic:cNvPicPr/>
                   </pic:nvPicPr>
                   <pic:blipFill>
-                    <a:blip r:embed="rId20"/>
+                    <a:blip r:embed="rId21"/>
                     <a:stretch>
                       <a:fillRect/>
                     </a:stretch>
@@ -7840,8 +8124,13 @@
         <w:pStyle w:val="EsriHeading4"/>
       </w:pPr>
       <w:r>
-        <w:t>Configure ERM_Solve_Parameters</w:t>
-      </w:r>
+        <w:t xml:space="preserve">Configure </w:t>
+      </w:r>
+      <w:proofErr w:type="spellStart"/>
+      <w:r>
+        <w:t>ERM_Solve_Parameters</w:t>
+      </w:r>
+      <w:proofErr w:type="spellEnd"/>
       <w:r>
         <w:t xml:space="preserve"> (Depreciated)</w:t>
       </w:r>
@@ -7859,15 +8148,39 @@
           <w:b/>
           <w:bCs/>
         </w:rPr>
-        <w:t>NOTE: ERM_Solve_Parameters tables and supports are planned for removal at release 4.0</w:t>
-      </w:r>
-    </w:p>
-    <w:p>
-      <w:pPr>
-        <w:pStyle w:val="EsriProposalBodyText"/>
-      </w:pPr>
-      <w:r>
-        <w:t xml:space="preserve">The ERM_Solve_Parameters table represent initial ERM functionality, where all travel rules were stored </w:t>
+        <w:t xml:space="preserve">NOTE: </w:t>
+      </w:r>
+      <w:proofErr w:type="spellStart"/>
+      <w:r>
+        <w:rPr>
+          <w:b/>
+          <w:bCs/>
+        </w:rPr>
+        <w:t>ERM_Solve_Parameters</w:t>
+      </w:r>
+      <w:proofErr w:type="spellEnd"/>
+      <w:r>
+        <w:rPr>
+          <w:b/>
+          <w:bCs/>
+        </w:rPr>
+        <w:t xml:space="preserve"> tables and supports are planned for removal at release 4.0</w:t>
+      </w:r>
+    </w:p>
+    <w:p>
+      <w:pPr>
+        <w:pStyle w:val="EsriProposalBodyText"/>
+      </w:pPr>
+      <w:r>
+        <w:t xml:space="preserve">The </w:t>
+      </w:r>
+      <w:proofErr w:type="spellStart"/>
+      <w:r>
+        <w:t>ERM_Solve_Parameters</w:t>
+      </w:r>
+      <w:proofErr w:type="spellEnd"/>
+      <w:r>
+        <w:t xml:space="preserve"> table represent initial ERM functionality, where all travel rules were stored </w:t>
       </w:r>
       <w:r>
         <w:t>in a separate service.</w:t>
@@ -7898,13 +8211,23 @@
         </w:rPr>
         <w:t xml:space="preserve">Open </w:t>
       </w:r>
-      <w:r>
-        <w:rPr>
-          <w:rFonts w:asciiTheme="minorHAnsi" w:hAnsiTheme="minorHAnsi" w:cstheme="minorHAnsi"/>
-          <w:sz w:val="22"/>
-          <w:szCs w:val="20"/>
-        </w:rPr>
-        <w:t>ERM_Solve_Parameters map</w:t>
+      <w:proofErr w:type="spellStart"/>
+      <w:r>
+        <w:rPr>
+          <w:rFonts w:asciiTheme="minorHAnsi" w:hAnsiTheme="minorHAnsi" w:cstheme="minorHAnsi"/>
+          <w:sz w:val="22"/>
+          <w:szCs w:val="20"/>
+        </w:rPr>
+        <w:t>ERM_Solve_Parameters</w:t>
+      </w:r>
+      <w:proofErr w:type="spellEnd"/>
+      <w:r>
+        <w:rPr>
+          <w:rFonts w:asciiTheme="minorHAnsi" w:hAnsiTheme="minorHAnsi" w:cstheme="minorHAnsi"/>
+          <w:sz w:val="22"/>
+          <w:szCs w:val="20"/>
+        </w:rPr>
+        <w:t xml:space="preserve"> map</w:t>
       </w:r>
     </w:p>
     <w:p>
@@ -7927,7 +8250,25 @@
           <w:sz w:val="22"/>
           <w:szCs w:val="20"/>
         </w:rPr>
-        <w:t>The Solve_Parameters_Restrictions_DefaultValues table contains all the solve parameter values used by the VRP.</w:t>
+        <w:t xml:space="preserve">The </w:t>
+      </w:r>
+      <w:proofErr w:type="spellStart"/>
+      <w:r>
+        <w:rPr>
+          <w:rFonts w:asciiTheme="minorHAnsi" w:hAnsiTheme="minorHAnsi" w:cstheme="minorHAnsi"/>
+          <w:sz w:val="22"/>
+          <w:szCs w:val="20"/>
+        </w:rPr>
+        <w:t>Solve_Parameters_Restrictions_DefaultValues</w:t>
+      </w:r>
+      <w:proofErr w:type="spellEnd"/>
+      <w:r>
+        <w:rPr>
+          <w:rFonts w:asciiTheme="minorHAnsi" w:hAnsiTheme="minorHAnsi" w:cstheme="minorHAnsi"/>
+          <w:sz w:val="22"/>
+          <w:szCs w:val="20"/>
+        </w:rPr>
+        <w:t xml:space="preserve"> table contains all the solve parameter values used by the VRP.</w:t>
       </w:r>
     </w:p>
     <w:p>
@@ -7973,7 +8314,25 @@
           <w:sz w:val="22"/>
           <w:szCs w:val="20"/>
         </w:rPr>
-        <w:t>Update the Solve_Parameter_Restrictions table for each of your locations.</w:t>
+        <w:t xml:space="preserve">Update the </w:t>
+      </w:r>
+      <w:proofErr w:type="spellStart"/>
+      <w:r>
+        <w:rPr>
+          <w:rFonts w:asciiTheme="minorHAnsi" w:hAnsiTheme="minorHAnsi" w:cstheme="minorHAnsi"/>
+          <w:sz w:val="22"/>
+          <w:szCs w:val="20"/>
+        </w:rPr>
+        <w:t>Solve_Parameter_Restrictions</w:t>
+      </w:r>
+      <w:proofErr w:type="spellEnd"/>
+      <w:r>
+        <w:rPr>
+          <w:rFonts w:asciiTheme="minorHAnsi" w:hAnsiTheme="minorHAnsi" w:cstheme="minorHAnsi"/>
+          <w:sz w:val="22"/>
+          <w:szCs w:val="20"/>
+        </w:rPr>
+        <w:t xml:space="preserve"> table for each of your locations.</w:t>
       </w:r>
       <w:r>
         <w:rPr>
@@ -8004,7 +8363,43 @@
           <w:sz w:val="22"/>
           <w:szCs w:val="20"/>
         </w:rPr>
-        <w:t>Use the Append tool to load all rows from Solve_Parameters_Restrictions_DefaultValues table into the Solve_Parameter_Restrictions table.</w:t>
+        <w:t xml:space="preserve">Use the Append tool to load all rows from </w:t>
+      </w:r>
+      <w:proofErr w:type="spellStart"/>
+      <w:r>
+        <w:rPr>
+          <w:rFonts w:asciiTheme="minorHAnsi" w:hAnsiTheme="minorHAnsi" w:cstheme="minorHAnsi"/>
+          <w:sz w:val="22"/>
+          <w:szCs w:val="20"/>
+        </w:rPr>
+        <w:t>Solve_Parameters_Restrictions_DefaultValues</w:t>
+      </w:r>
+      <w:proofErr w:type="spellEnd"/>
+      <w:r>
+        <w:rPr>
+          <w:rFonts w:asciiTheme="minorHAnsi" w:hAnsiTheme="minorHAnsi" w:cstheme="minorHAnsi"/>
+          <w:sz w:val="22"/>
+          <w:szCs w:val="20"/>
+        </w:rPr>
+        <w:t xml:space="preserve"> table into the </w:t>
+      </w:r>
+      <w:proofErr w:type="spellStart"/>
+      <w:r>
+        <w:rPr>
+          <w:rFonts w:asciiTheme="minorHAnsi" w:hAnsiTheme="minorHAnsi" w:cstheme="minorHAnsi"/>
+          <w:sz w:val="22"/>
+          <w:szCs w:val="20"/>
+        </w:rPr>
+        <w:t>Solve_Parameter_Restrictions</w:t>
+      </w:r>
+      <w:proofErr w:type="spellEnd"/>
+      <w:r>
+        <w:rPr>
+          <w:rFonts w:asciiTheme="minorHAnsi" w:hAnsiTheme="minorHAnsi" w:cstheme="minorHAnsi"/>
+          <w:sz w:val="22"/>
+          <w:szCs w:val="20"/>
+        </w:rPr>
+        <w:t xml:space="preserve"> table.</w:t>
       </w:r>
     </w:p>
     <w:p>
@@ -8073,7 +8468,25 @@
           <w:sz w:val="22"/>
           <w:szCs w:val="20"/>
         </w:rPr>
-        <w:t>If an individual or subset of locations need a solve parameter changed, it would be done in the Solve_Parameter_Restrictions table.</w:t>
+        <w:t xml:space="preserve">If an individual or subset of locations need a solve parameter changed, it would be done in the </w:t>
+      </w:r>
+      <w:proofErr w:type="spellStart"/>
+      <w:r>
+        <w:rPr>
+          <w:rFonts w:asciiTheme="minorHAnsi" w:hAnsiTheme="minorHAnsi" w:cstheme="minorHAnsi"/>
+          <w:sz w:val="22"/>
+          <w:szCs w:val="20"/>
+        </w:rPr>
+        <w:t>Solve_Parameter_Restrictions</w:t>
+      </w:r>
+      <w:proofErr w:type="spellEnd"/>
+      <w:r>
+        <w:rPr>
+          <w:rFonts w:asciiTheme="minorHAnsi" w:hAnsiTheme="minorHAnsi" w:cstheme="minorHAnsi"/>
+          <w:sz w:val="22"/>
+          <w:szCs w:val="20"/>
+        </w:rPr>
+        <w:t xml:space="preserve"> table.</w:t>
       </w:r>
     </w:p>
     <w:p>
@@ -8114,7 +8527,7 @@
         </w:rPr>
         <w:t xml:space="preserve">py script is available in the </w:t>
       </w:r>
-      <w:hyperlink r:id="rId21" w:history="1">
+      <w:hyperlink r:id="rId22" w:history="1">
         <w:r>
           <w:rPr>
             <w:rStyle w:val="Hyperlink"/>
@@ -8131,7 +8544,25 @@
           <w:sz w:val="22"/>
           <w:szCs w:val="20"/>
         </w:rPr>
-        <w:t xml:space="preserve"> to batch copy parameters for each depot (steps i-iv)</w:t>
+        <w:t xml:space="preserve"> to batch copy parameters for each depot (steps </w:t>
+      </w:r>
+      <w:proofErr w:type="spellStart"/>
+      <w:r>
+        <w:rPr>
+          <w:rFonts w:asciiTheme="minorHAnsi" w:hAnsiTheme="minorHAnsi" w:cstheme="minorHAnsi"/>
+          <w:sz w:val="22"/>
+          <w:szCs w:val="20"/>
+        </w:rPr>
+        <w:t>i</w:t>
+      </w:r>
+      <w:proofErr w:type="spellEnd"/>
+      <w:r>
+        <w:rPr>
+          <w:rFonts w:asciiTheme="minorHAnsi" w:hAnsiTheme="minorHAnsi" w:cstheme="minorHAnsi"/>
+          <w:sz w:val="22"/>
+          <w:szCs w:val="20"/>
+        </w:rPr>
+        <w:t>-iv)</w:t>
       </w:r>
     </w:p>
     <w:p>
@@ -8154,7 +8585,25 @@
           <w:sz w:val="22"/>
           <w:szCs w:val="20"/>
         </w:rPr>
-        <w:t>Update the Solve_Parameter_Uturn_Policy table for each of your locations.</w:t>
+        <w:t xml:space="preserve">Update the </w:t>
+      </w:r>
+      <w:proofErr w:type="spellStart"/>
+      <w:r>
+        <w:rPr>
+          <w:rFonts w:asciiTheme="minorHAnsi" w:hAnsiTheme="minorHAnsi" w:cstheme="minorHAnsi"/>
+          <w:sz w:val="22"/>
+          <w:szCs w:val="20"/>
+        </w:rPr>
+        <w:t>Solve_Parameter_Uturn_Policy</w:t>
+      </w:r>
+      <w:proofErr w:type="spellEnd"/>
+      <w:r>
+        <w:rPr>
+          <w:rFonts w:asciiTheme="minorHAnsi" w:hAnsiTheme="minorHAnsi" w:cstheme="minorHAnsi"/>
+          <w:sz w:val="22"/>
+          <w:szCs w:val="20"/>
+        </w:rPr>
+        <w:t xml:space="preserve"> table for each of your locations.</w:t>
       </w:r>
     </w:p>
     <w:p>
@@ -8223,7 +8672,25 @@
           <w:sz w:val="22"/>
           <w:szCs w:val="20"/>
         </w:rPr>
-        <w:t>Open the ERM_Plan_Defaults map</w:t>
+        <w:t xml:space="preserve">Open the </w:t>
+      </w:r>
+      <w:proofErr w:type="spellStart"/>
+      <w:r>
+        <w:rPr>
+          <w:rFonts w:asciiTheme="minorHAnsi" w:hAnsiTheme="minorHAnsi" w:cstheme="minorHAnsi"/>
+          <w:sz w:val="22"/>
+          <w:szCs w:val="20"/>
+        </w:rPr>
+        <w:t>ERM_Plan_Defaults</w:t>
+      </w:r>
+      <w:proofErr w:type="spellEnd"/>
+      <w:r>
+        <w:rPr>
+          <w:rFonts w:asciiTheme="minorHAnsi" w:hAnsiTheme="minorHAnsi" w:cstheme="minorHAnsi"/>
+          <w:sz w:val="22"/>
+          <w:szCs w:val="20"/>
+        </w:rPr>
+        <w:t xml:space="preserve"> map</w:t>
       </w:r>
     </w:p>
     <w:p>
@@ -8246,7 +8713,43 @@
           <w:sz w:val="22"/>
           <w:szCs w:val="20"/>
         </w:rPr>
-        <w:t>In the DispatchLocation table, set Travel Mode = Custom for any locations that will get their travel rules from the ERM_Solve_Parameters service.</w:t>
+        <w:t xml:space="preserve">In the </w:t>
+      </w:r>
+      <w:proofErr w:type="spellStart"/>
+      <w:r>
+        <w:rPr>
+          <w:rFonts w:asciiTheme="minorHAnsi" w:hAnsiTheme="minorHAnsi" w:cstheme="minorHAnsi"/>
+          <w:sz w:val="22"/>
+          <w:szCs w:val="20"/>
+        </w:rPr>
+        <w:t>DispatchLocation</w:t>
+      </w:r>
+      <w:proofErr w:type="spellEnd"/>
+      <w:r>
+        <w:rPr>
+          <w:rFonts w:asciiTheme="minorHAnsi" w:hAnsiTheme="minorHAnsi" w:cstheme="minorHAnsi"/>
+          <w:sz w:val="22"/>
+          <w:szCs w:val="20"/>
+        </w:rPr>
+        <w:t xml:space="preserve"> table, set Travel Mode = Custom for any locations that will get their travel rules from the </w:t>
+      </w:r>
+      <w:proofErr w:type="spellStart"/>
+      <w:r>
+        <w:rPr>
+          <w:rFonts w:asciiTheme="minorHAnsi" w:hAnsiTheme="minorHAnsi" w:cstheme="minorHAnsi"/>
+          <w:sz w:val="22"/>
+          <w:szCs w:val="20"/>
+        </w:rPr>
+        <w:t>ERM_Solve_Parameters</w:t>
+      </w:r>
+      <w:proofErr w:type="spellEnd"/>
+      <w:r>
+        <w:rPr>
+          <w:rFonts w:asciiTheme="minorHAnsi" w:hAnsiTheme="minorHAnsi" w:cstheme="minorHAnsi"/>
+          <w:sz w:val="22"/>
+          <w:szCs w:val="20"/>
+        </w:rPr>
+        <w:t xml:space="preserve"> service.</w:t>
       </w:r>
     </w:p>
     <w:p>
@@ -8281,7 +8784,15 @@
         <w:pStyle w:val="EsriProposalBodyText"/>
       </w:pPr>
       <w:r>
-        <w:t>A tool is included with the ERM_services Pro project for publishing.</w:t>
+        <w:t xml:space="preserve">A tool is included with the </w:t>
+      </w:r>
+      <w:proofErr w:type="spellStart"/>
+      <w:r>
+        <w:t>ERM_services</w:t>
+      </w:r>
+      <w:proofErr w:type="spellEnd"/>
+      <w:r>
+        <w:t xml:space="preserve"> Pro project for publishing.</w:t>
       </w:r>
     </w:p>
     <w:p>
@@ -8304,7 +8815,25 @@
           <w:sz w:val="22"/>
           <w:szCs w:val="20"/>
         </w:rPr>
-        <w:t>Open the ERM_services Pro project included with release</w:t>
+        <w:t xml:space="preserve">Open the </w:t>
+      </w:r>
+      <w:proofErr w:type="spellStart"/>
+      <w:r>
+        <w:rPr>
+          <w:rFonts w:asciiTheme="minorHAnsi" w:hAnsiTheme="minorHAnsi" w:cstheme="minorHAnsi"/>
+          <w:sz w:val="22"/>
+          <w:szCs w:val="20"/>
+        </w:rPr>
+        <w:t>ERM_services</w:t>
+      </w:r>
+      <w:proofErr w:type="spellEnd"/>
+      <w:r>
+        <w:rPr>
+          <w:rFonts w:asciiTheme="minorHAnsi" w:hAnsiTheme="minorHAnsi" w:cstheme="minorHAnsi"/>
+          <w:sz w:val="22"/>
+          <w:szCs w:val="20"/>
+        </w:rPr>
+        <w:t xml:space="preserve"> Pro project included with release</w:t>
       </w:r>
       <w:r>
         <w:rPr>
@@ -8375,7 +8904,23 @@
           <w:rFonts w:asciiTheme="minorHAnsi" w:hAnsiTheme="minorHAnsi"/>
           <w:sz w:val="22"/>
         </w:rPr>
-        <w:t>choose Toolboxes and open the ERM_Utilities toolbox</w:t>
+        <w:t xml:space="preserve">choose Toolboxes and open the </w:t>
+      </w:r>
+      <w:proofErr w:type="spellStart"/>
+      <w:r>
+        <w:rPr>
+          <w:rFonts w:asciiTheme="minorHAnsi" w:hAnsiTheme="minorHAnsi"/>
+          <w:sz w:val="22"/>
+        </w:rPr>
+        <w:t>ERM_Utilities</w:t>
+      </w:r>
+      <w:proofErr w:type="spellEnd"/>
+      <w:r>
+        <w:rPr>
+          <w:rFonts w:asciiTheme="minorHAnsi" w:hAnsiTheme="minorHAnsi"/>
+          <w:sz w:val="22"/>
+        </w:rPr>
+        <w:t xml:space="preserve"> toolbox</w:t>
       </w:r>
       <w:r>
         <w:rPr>
@@ -8470,13 +9015,23 @@
         </w:rPr>
         <w:t xml:space="preserve">the </w:t>
       </w:r>
-      <w:r>
-        <w:rPr>
-          <w:rFonts w:asciiTheme="minorHAnsi" w:hAnsiTheme="minorHAnsi" w:cstheme="minorHAnsi"/>
-          <w:sz w:val="22"/>
-          <w:szCs w:val="20"/>
-        </w:rPr>
-        <w:t xml:space="preserve">ERM_services project </w:t>
+      <w:proofErr w:type="spellStart"/>
+      <w:r>
+        <w:rPr>
+          <w:rFonts w:asciiTheme="minorHAnsi" w:hAnsiTheme="minorHAnsi" w:cstheme="minorHAnsi"/>
+          <w:sz w:val="22"/>
+          <w:szCs w:val="20"/>
+        </w:rPr>
+        <w:t>ERM_services</w:t>
+      </w:r>
+      <w:proofErr w:type="spellEnd"/>
+      <w:r>
+        <w:rPr>
+          <w:rFonts w:asciiTheme="minorHAnsi" w:hAnsiTheme="minorHAnsi" w:cstheme="minorHAnsi"/>
+          <w:sz w:val="22"/>
+          <w:szCs w:val="20"/>
+        </w:rPr>
+        <w:t xml:space="preserve"> project </w:t>
       </w:r>
       <w:r>
         <w:rPr>
@@ -8492,7 +9047,25 @@
           <w:sz w:val="22"/>
           <w:szCs w:val="20"/>
         </w:rPr>
-        <w:t>and that data lives in fgdbs folder.</w:t>
+        <w:t xml:space="preserve">and that data lives in </w:t>
+      </w:r>
+      <w:proofErr w:type="spellStart"/>
+      <w:r>
+        <w:rPr>
+          <w:rFonts w:asciiTheme="minorHAnsi" w:hAnsiTheme="minorHAnsi" w:cstheme="minorHAnsi"/>
+          <w:sz w:val="22"/>
+          <w:szCs w:val="20"/>
+        </w:rPr>
+        <w:t>fgdbs</w:t>
+      </w:r>
+      <w:proofErr w:type="spellEnd"/>
+      <w:r>
+        <w:rPr>
+          <w:rFonts w:asciiTheme="minorHAnsi" w:hAnsiTheme="minorHAnsi" w:cstheme="minorHAnsi"/>
+          <w:sz w:val="22"/>
+          <w:szCs w:val="20"/>
+        </w:rPr>
+        <w:t xml:space="preserve"> folder.</w:t>
       </w:r>
     </w:p>
     <w:p>
@@ -8677,7 +9250,25 @@
           <w:sz w:val="22"/>
           <w:szCs w:val="20"/>
         </w:rPr>
-        <w:t xml:space="preserve">This creates a sd_files_temp folder in your project directory. If you </w:t>
+        <w:t xml:space="preserve">This creates a </w:t>
+      </w:r>
+      <w:proofErr w:type="spellStart"/>
+      <w:r>
+        <w:rPr>
+          <w:rFonts w:asciiTheme="minorHAnsi" w:hAnsiTheme="minorHAnsi" w:cstheme="minorHAnsi"/>
+          <w:sz w:val="22"/>
+          <w:szCs w:val="20"/>
+        </w:rPr>
+        <w:t>sd_files_temp</w:t>
+      </w:r>
+      <w:proofErr w:type="spellEnd"/>
+      <w:r>
+        <w:rPr>
+          <w:rFonts w:asciiTheme="minorHAnsi" w:hAnsiTheme="minorHAnsi" w:cstheme="minorHAnsi"/>
+          <w:sz w:val="22"/>
+          <w:szCs w:val="20"/>
+        </w:rPr>
+        <w:t xml:space="preserve"> folder in your project directory. If you </w:t>
       </w:r>
       <w:r>
         <w:rPr>
@@ -8797,13 +9388,23 @@
           <w:szCs w:val="20"/>
         </w:rPr>
       </w:pPr>
-      <w:r>
-        <w:rPr>
-          <w:rFonts w:asciiTheme="minorHAnsi" w:hAnsiTheme="minorHAnsi" w:cstheme="minorHAnsi"/>
-          <w:sz w:val="22"/>
-          <w:szCs w:val="20"/>
-        </w:rPr>
-        <w:t>ERM_Plan_Defaults feature layer</w:t>
+      <w:proofErr w:type="spellStart"/>
+      <w:r>
+        <w:rPr>
+          <w:rFonts w:asciiTheme="minorHAnsi" w:hAnsiTheme="minorHAnsi" w:cstheme="minorHAnsi"/>
+          <w:sz w:val="22"/>
+          <w:szCs w:val="20"/>
+        </w:rPr>
+        <w:t>ERM_Plan_Defaults</w:t>
+      </w:r>
+      <w:proofErr w:type="spellEnd"/>
+      <w:r>
+        <w:rPr>
+          <w:rFonts w:asciiTheme="minorHAnsi" w:hAnsiTheme="minorHAnsi" w:cstheme="minorHAnsi"/>
+          <w:sz w:val="22"/>
+          <w:szCs w:val="20"/>
+        </w:rPr>
+        <w:t xml:space="preserve"> feature layer</w:t>
       </w:r>
     </w:p>
     <w:p>
@@ -8820,13 +9421,23 @@
           <w:szCs w:val="20"/>
         </w:rPr>
       </w:pPr>
-      <w:r>
-        <w:rPr>
-          <w:rFonts w:asciiTheme="minorHAnsi" w:hAnsiTheme="minorHAnsi" w:cstheme="minorHAnsi"/>
-          <w:sz w:val="22"/>
-          <w:szCs w:val="20"/>
-        </w:rPr>
-        <w:t>ERM_Plan_Template feature layer</w:t>
+      <w:proofErr w:type="spellStart"/>
+      <w:r>
+        <w:rPr>
+          <w:rFonts w:asciiTheme="minorHAnsi" w:hAnsiTheme="minorHAnsi" w:cstheme="minorHAnsi"/>
+          <w:sz w:val="22"/>
+          <w:szCs w:val="20"/>
+        </w:rPr>
+        <w:t>ERM_Plan_Template</w:t>
+      </w:r>
+      <w:proofErr w:type="spellEnd"/>
+      <w:r>
+        <w:rPr>
+          <w:rFonts w:asciiTheme="minorHAnsi" w:hAnsiTheme="minorHAnsi" w:cstheme="minorHAnsi"/>
+          <w:sz w:val="22"/>
+          <w:szCs w:val="20"/>
+        </w:rPr>
+        <w:t xml:space="preserve"> feature layer</w:t>
       </w:r>
     </w:p>
     <w:p>
@@ -8843,13 +9454,23 @@
           <w:szCs w:val="20"/>
         </w:rPr>
       </w:pPr>
-      <w:r>
-        <w:rPr>
-          <w:rFonts w:asciiTheme="minorHAnsi" w:hAnsiTheme="minorHAnsi" w:cstheme="minorHAnsi"/>
-          <w:sz w:val="22"/>
-          <w:szCs w:val="20"/>
-        </w:rPr>
-        <w:t>ERM_Registry table</w:t>
+      <w:proofErr w:type="spellStart"/>
+      <w:r>
+        <w:rPr>
+          <w:rFonts w:asciiTheme="minorHAnsi" w:hAnsiTheme="minorHAnsi" w:cstheme="minorHAnsi"/>
+          <w:sz w:val="22"/>
+          <w:szCs w:val="20"/>
+        </w:rPr>
+        <w:t>ERM_Registry</w:t>
+      </w:r>
+      <w:proofErr w:type="spellEnd"/>
+      <w:r>
+        <w:rPr>
+          <w:rFonts w:asciiTheme="minorHAnsi" w:hAnsiTheme="minorHAnsi" w:cstheme="minorHAnsi"/>
+          <w:sz w:val="22"/>
+          <w:szCs w:val="20"/>
+        </w:rPr>
+        <w:t xml:space="preserve"> table</w:t>
       </w:r>
     </w:p>
     <w:p>
@@ -8866,13 +9487,23 @@
           <w:szCs w:val="20"/>
         </w:rPr>
       </w:pPr>
-      <w:r>
-        <w:rPr>
-          <w:rFonts w:asciiTheme="minorHAnsi" w:hAnsiTheme="minorHAnsi" w:cstheme="minorHAnsi"/>
-          <w:sz w:val="22"/>
-          <w:szCs w:val="20"/>
-        </w:rPr>
-        <w:t>ERM_Solve_Parameters table</w:t>
+      <w:proofErr w:type="spellStart"/>
+      <w:r>
+        <w:rPr>
+          <w:rFonts w:asciiTheme="minorHAnsi" w:hAnsiTheme="minorHAnsi" w:cstheme="minorHAnsi"/>
+          <w:sz w:val="22"/>
+          <w:szCs w:val="20"/>
+        </w:rPr>
+        <w:t>ERM_Solve_Parameters</w:t>
+      </w:r>
+      <w:proofErr w:type="spellEnd"/>
+      <w:r>
+        <w:rPr>
+          <w:rFonts w:asciiTheme="minorHAnsi" w:hAnsiTheme="minorHAnsi" w:cstheme="minorHAnsi"/>
+          <w:sz w:val="22"/>
+          <w:szCs w:val="20"/>
+        </w:rPr>
+        <w:t xml:space="preserve"> table</w:t>
       </w:r>
     </w:p>
     <w:p>
@@ -8889,13 +9520,41 @@
           <w:szCs w:val="20"/>
         </w:rPr>
       </w:pPr>
-      <w:r>
-        <w:rPr>
-          <w:rFonts w:asciiTheme="minorHAnsi" w:hAnsiTheme="minorHAnsi" w:cstheme="minorHAnsi"/>
-          <w:sz w:val="22"/>
-          <w:szCs w:val="20"/>
-        </w:rPr>
-        <w:t>ERM_Solve_Parameters_View – view created from ERM_Solve_Parameters table</w:t>
+      <w:proofErr w:type="spellStart"/>
+      <w:r>
+        <w:rPr>
+          <w:rFonts w:asciiTheme="minorHAnsi" w:hAnsiTheme="minorHAnsi" w:cstheme="minorHAnsi"/>
+          <w:sz w:val="22"/>
+          <w:szCs w:val="20"/>
+        </w:rPr>
+        <w:t>ERM_Solve_Parameters_View</w:t>
+      </w:r>
+      <w:proofErr w:type="spellEnd"/>
+      <w:r>
+        <w:rPr>
+          <w:rFonts w:asciiTheme="minorHAnsi" w:hAnsiTheme="minorHAnsi" w:cstheme="minorHAnsi"/>
+          <w:sz w:val="22"/>
+          <w:szCs w:val="20"/>
+        </w:rPr>
+        <w:t xml:space="preserve"> – view created from </w:t>
+      </w:r>
+      <w:proofErr w:type="spellStart"/>
+      <w:r>
+        <w:rPr>
+          <w:rFonts w:asciiTheme="minorHAnsi" w:hAnsiTheme="minorHAnsi" w:cstheme="minorHAnsi"/>
+          <w:sz w:val="22"/>
+          <w:szCs w:val="20"/>
+        </w:rPr>
+        <w:t>ERM_Solve_Parameters</w:t>
+      </w:r>
+      <w:proofErr w:type="spellEnd"/>
+      <w:r>
+        <w:rPr>
+          <w:rFonts w:asciiTheme="minorHAnsi" w:hAnsiTheme="minorHAnsi" w:cstheme="minorHAnsi"/>
+          <w:sz w:val="22"/>
+          <w:szCs w:val="20"/>
+        </w:rPr>
+        <w:t xml:space="preserve"> table</w:t>
       </w:r>
     </w:p>
     <w:p>
@@ -8912,13 +9571,23 @@
           <w:szCs w:val="20"/>
         </w:rPr>
       </w:pPr>
-      <w:r>
-        <w:rPr>
-          <w:rFonts w:asciiTheme="minorHAnsi" w:hAnsiTheme="minorHAnsi" w:cstheme="minorHAnsi"/>
-          <w:sz w:val="22"/>
-          <w:szCs w:val="20"/>
-        </w:rPr>
-        <w:t>MDM_Locations feature layer</w:t>
+      <w:proofErr w:type="spellStart"/>
+      <w:r>
+        <w:rPr>
+          <w:rFonts w:asciiTheme="minorHAnsi" w:hAnsiTheme="minorHAnsi" w:cstheme="minorHAnsi"/>
+          <w:sz w:val="22"/>
+          <w:szCs w:val="20"/>
+        </w:rPr>
+        <w:t>MDM_Locations</w:t>
+      </w:r>
+      <w:proofErr w:type="spellEnd"/>
+      <w:r>
+        <w:rPr>
+          <w:rFonts w:asciiTheme="minorHAnsi" w:hAnsiTheme="minorHAnsi" w:cstheme="minorHAnsi"/>
+          <w:sz w:val="22"/>
+          <w:szCs w:val="20"/>
+        </w:rPr>
+        <w:t xml:space="preserve"> feature layer</w:t>
       </w:r>
     </w:p>
     <w:p>
@@ -8935,13 +9604,23 @@
           <w:szCs w:val="20"/>
         </w:rPr>
       </w:pPr>
-      <w:r>
-        <w:rPr>
-          <w:rFonts w:asciiTheme="minorHAnsi" w:hAnsiTheme="minorHAnsi" w:cstheme="minorHAnsi"/>
-          <w:sz w:val="22"/>
-          <w:szCs w:val="20"/>
-        </w:rPr>
-        <w:t>GPS_Template feature layer</w:t>
+      <w:proofErr w:type="spellStart"/>
+      <w:r>
+        <w:rPr>
+          <w:rFonts w:asciiTheme="minorHAnsi" w:hAnsiTheme="minorHAnsi" w:cstheme="minorHAnsi"/>
+          <w:sz w:val="22"/>
+          <w:szCs w:val="20"/>
+        </w:rPr>
+        <w:t>GPS_Template</w:t>
+      </w:r>
+      <w:proofErr w:type="spellEnd"/>
+      <w:r>
+        <w:rPr>
+          <w:rFonts w:asciiTheme="minorHAnsi" w:hAnsiTheme="minorHAnsi" w:cstheme="minorHAnsi"/>
+          <w:sz w:val="22"/>
+          <w:szCs w:val="20"/>
+        </w:rPr>
+        <w:t xml:space="preserve"> feature layer</w:t>
       </w:r>
     </w:p>
     <w:p>
@@ -9093,7 +9772,7 @@
                     <pic:cNvPicPr/>
                   </pic:nvPicPr>
                   <pic:blipFill>
-                    <a:blip r:embed="rId22" cstate="print">
+                    <a:blip r:embed="rId23" cstate="print">
                       <a:extLst>
                         <a:ext uri="{28A0092B-C50C-407E-A947-70E740481C1C}">
                           <a14:useLocalDpi xmlns:a14="http://schemas.microsoft.com/office/drawing/2010/main" val="0"/>
@@ -9168,7 +9847,25 @@
           <w:sz w:val="22"/>
           <w:szCs w:val="20"/>
         </w:rPr>
-        <w:t>Open the ERM_services Pro project included with release</w:t>
+        <w:t xml:space="preserve">Open the </w:t>
+      </w:r>
+      <w:proofErr w:type="spellStart"/>
+      <w:r>
+        <w:rPr>
+          <w:rFonts w:asciiTheme="minorHAnsi" w:hAnsiTheme="minorHAnsi" w:cstheme="minorHAnsi"/>
+          <w:sz w:val="22"/>
+          <w:szCs w:val="20"/>
+        </w:rPr>
+        <w:t>ERM_services</w:t>
+      </w:r>
+      <w:proofErr w:type="spellEnd"/>
+      <w:r>
+        <w:rPr>
+          <w:rFonts w:asciiTheme="minorHAnsi" w:hAnsiTheme="minorHAnsi" w:cstheme="minorHAnsi"/>
+          <w:sz w:val="22"/>
+          <w:szCs w:val="20"/>
+        </w:rPr>
+        <w:t xml:space="preserve"> Pro project included with release</w:t>
       </w:r>
       <w:r>
         <w:rPr>
@@ -9558,8 +10255,18 @@
           <w:sz w:val="22"/>
           <w:szCs w:val="20"/>
         </w:rPr>
-        <w:t>Open details for ERM_Solve_Parameters</w:t>
-      </w:r>
+        <w:t xml:space="preserve">Open details for </w:t>
+      </w:r>
+      <w:proofErr w:type="spellStart"/>
+      <w:r>
+        <w:rPr>
+          <w:rFonts w:asciiTheme="minorHAnsi" w:hAnsiTheme="minorHAnsi" w:cstheme="minorHAnsi"/>
+          <w:sz w:val="22"/>
+          <w:szCs w:val="20"/>
+        </w:rPr>
+        <w:t>ERM_Solve_Parameters</w:t>
+      </w:r>
+      <w:proofErr w:type="spellEnd"/>
     </w:p>
     <w:p>
       <w:pPr>
@@ -9604,8 +10311,18 @@
           <w:sz w:val="22"/>
           <w:szCs w:val="20"/>
         </w:rPr>
-        <w:t>Name ERM_Solve_Parameters_View</w:t>
-      </w:r>
+        <w:t xml:space="preserve">Name </w:t>
+      </w:r>
+      <w:proofErr w:type="spellStart"/>
+      <w:r>
+        <w:rPr>
+          <w:rFonts w:asciiTheme="minorHAnsi" w:hAnsiTheme="minorHAnsi" w:cstheme="minorHAnsi"/>
+          <w:sz w:val="22"/>
+          <w:szCs w:val="20"/>
+        </w:rPr>
+        <w:t>ERM_Solve_Parameters_View</w:t>
+      </w:r>
+      <w:proofErr w:type="spellEnd"/>
     </w:p>
     <w:p>
       <w:pPr>
@@ -9736,8 +10453,13 @@
         </w:numPr>
       </w:pPr>
       <w:r>
-        <w:t>Alias = ermapi</w:t>
-      </w:r>
+        <w:t xml:space="preserve">Alias = </w:t>
+      </w:r>
+      <w:proofErr w:type="spellStart"/>
+      <w:r>
+        <w:t>ermapi</w:t>
+      </w:r>
+      <w:proofErr w:type="spellEnd"/>
     </w:p>
     <w:p>
       <w:pPr>
@@ -9748,8 +10470,13 @@
         </w:numPr>
       </w:pPr>
       <w:r>
-        <w:t>Use Default AppPool</w:t>
-      </w:r>
+        <w:t xml:space="preserve">Use Default </w:t>
+      </w:r>
+      <w:proofErr w:type="spellStart"/>
+      <w:r>
+        <w:t>AppPool</w:t>
+      </w:r>
+      <w:proofErr w:type="spellEnd"/>
     </w:p>
     <w:p>
       <w:pPr>
@@ -9789,6 +10516,7 @@
       <w:r>
         <w:t>Create a reverse proxy rule that forwards requests for the </w:t>
       </w:r>
+      <w:proofErr w:type="spellStart"/>
       <w:r>
         <w:rPr>
           <w:rStyle w:val="HTMLCode"/>
@@ -9797,6 +10525,7 @@
         </w:rPr>
         <w:t>ermapi</w:t>
       </w:r>
+      <w:proofErr w:type="spellEnd"/>
       <w:r>
         <w:t> context to port 8000:</w:t>
       </w:r>
@@ -9810,7 +10539,15 @@
         </w:numPr>
       </w:pPr>
       <w:r>
-        <w:t>In IIS select ermapi app</w:t>
+        <w:t xml:space="preserve">In IIS select </w:t>
+      </w:r>
+      <w:proofErr w:type="spellStart"/>
+      <w:r>
+        <w:t>ermapi</w:t>
+      </w:r>
+      <w:proofErr w:type="spellEnd"/>
+      <w:r>
+        <w:t xml:space="preserve"> app</w:t>
       </w:r>
     </w:p>
     <w:p>
@@ -9865,7 +10602,7 @@
       <w:r>
         <w:t>Set the Rewrite URL to </w:t>
       </w:r>
-      <w:hyperlink r:id="rId23" w:history="1">
+      <w:hyperlink r:id="rId24" w:history="1">
         <w:r>
           <w:rPr>
             <w:rStyle w:val="Hyperlink"/>
@@ -9936,7 +10673,7 @@
                     <pic:cNvPicPr/>
                   </pic:nvPicPr>
                   <pic:blipFill>
-                    <a:blip r:embed="rId24"/>
+                    <a:blip r:embed="rId25"/>
                     <a:stretch>
                       <a:fillRect/>
                     </a:stretch>
@@ -10039,7 +10776,25 @@
                 <w:bCs/>
                 <w:sz w:val="20"/>
               </w:rPr>
-              <w:t>When you create this rule, a web.config file will be created in the physical path location. If you delete this file during an application upgrade, will need to add the rule again</w:t>
+              <w:t xml:space="preserve">When you create this rule, a </w:t>
+            </w:r>
+            <w:proofErr w:type="spellStart"/>
+            <w:r>
+              <w:rPr>
+                <w:rFonts w:ascii="Arial" w:hAnsi="Arial"/>
+                <w:bCs/>
+                <w:sz w:val="20"/>
+              </w:rPr>
+              <w:t>web.config</w:t>
+            </w:r>
+            <w:proofErr w:type="spellEnd"/>
+            <w:r>
+              <w:rPr>
+                <w:rFonts w:ascii="Arial" w:hAnsi="Arial"/>
+                <w:bCs/>
+                <w:sz w:val="20"/>
+              </w:rPr>
+              <w:t xml:space="preserve"> file will be created in the physical path location. If you delete this file during an application upgrade, will need to add the rule again</w:t>
             </w:r>
           </w:p>
         </w:tc>
@@ -10245,7 +11000,23 @@
           <w:rFonts w:ascii="Calibri" w:hAnsi="Calibri" w:cs="Calibri"/>
           <w:sz w:val="22"/>
         </w:rPr>
-        <w:t xml:space="preserve"> the middleware/src/config/config.js file </w:t>
+        <w:t xml:space="preserve"> the middleware/</w:t>
+      </w:r>
+      <w:proofErr w:type="spellStart"/>
+      <w:r>
+        <w:rPr>
+          <w:rFonts w:ascii="Calibri" w:hAnsi="Calibri" w:cs="Calibri"/>
+          <w:sz w:val="22"/>
+        </w:rPr>
+        <w:t>src</w:t>
+      </w:r>
+      <w:proofErr w:type="spellEnd"/>
+      <w:r>
+        <w:rPr>
+          <w:rFonts w:ascii="Calibri" w:hAnsi="Calibri" w:cs="Calibri"/>
+          <w:sz w:val="22"/>
+        </w:rPr>
+        <w:t xml:space="preserve">/config/config.js file </w:t>
       </w:r>
     </w:p>
     <w:p>
@@ -10439,7 +11210,23 @@
           <w:rFonts w:ascii="Calibri" w:hAnsi="Calibri" w:cs="Calibri"/>
           <w:sz w:val="22"/>
         </w:rPr>
-        <w:t>C:\arcgis\ERM</w:t>
+        <w:t>C:\</w:t>
+      </w:r>
+      <w:proofErr w:type="spellStart"/>
+      <w:r>
+        <w:rPr>
+          <w:rFonts w:ascii="Calibri" w:hAnsi="Calibri" w:cs="Calibri"/>
+          <w:sz w:val="22"/>
+        </w:rPr>
+        <w:t>arcgis</w:t>
+      </w:r>
+      <w:proofErr w:type="spellEnd"/>
+      <w:r>
+        <w:rPr>
+          <w:rFonts w:ascii="Calibri" w:hAnsi="Calibri" w:cs="Calibri"/>
+          <w:sz w:val="22"/>
+        </w:rPr>
+        <w:t>\ERM</w:t>
       </w:r>
       <w:r>
         <w:rPr>
@@ -10499,6 +11286,7 @@
           <w:sz w:val="22"/>
         </w:rPr>
       </w:pPr>
+      <w:proofErr w:type="spellStart"/>
       <w:r>
         <w:rPr>
           <w:rFonts w:ascii="Calibri" w:hAnsi="Calibri" w:cs="Calibri"/>
@@ -10506,8 +11294,9 @@
           <w:iCs/>
           <w:sz w:val="22"/>
         </w:rPr>
-        <w:t>npm install</w:t>
-      </w:r>
+        <w:t>npm</w:t>
+      </w:r>
+      <w:proofErr w:type="spellEnd"/>
       <w:r>
         <w:rPr>
           <w:rFonts w:ascii="Calibri" w:hAnsi="Calibri" w:cs="Calibri"/>
@@ -10515,45 +11304,8 @@
           <w:iCs/>
           <w:sz w:val="22"/>
         </w:rPr>
-        <w:t xml:space="preserve"> </w:t>
-      </w:r>
-    </w:p>
-    <w:p>
-      <w:pPr>
-        <w:pStyle w:val="ListParagraph"/>
-        <w:numPr>
-          <w:ilvl w:val="2"/>
-          <w:numId w:val="12"/>
-        </w:numPr>
-        <w:spacing w:before="0" w:after="0" w:line="240" w:lineRule="auto"/>
-        <w:textAlignment w:val="center"/>
-        <w:rPr>
-          <w:rFonts w:ascii="Calibri" w:hAnsi="Calibri" w:cs="Calibri"/>
-          <w:sz w:val="22"/>
-        </w:rPr>
-      </w:pPr>
-      <w:r>
-        <w:rPr>
-          <w:rFonts w:ascii="Calibri" w:hAnsi="Calibri" w:cs="Calibri"/>
-          <w:sz w:val="22"/>
-        </w:rPr>
-        <w:t>Do not need to run this if folder already has node_modules folder. This can be provided by Esri if there are permissions issues with node install</w:t>
-      </w:r>
-    </w:p>
-    <w:p>
-      <w:pPr>
-        <w:pStyle w:val="ListParagraph"/>
-        <w:numPr>
-          <w:ilvl w:val="1"/>
-          <w:numId w:val="12"/>
-        </w:numPr>
-        <w:spacing w:before="0" w:after="0" w:line="240" w:lineRule="auto"/>
-        <w:textAlignment w:val="center"/>
-        <w:rPr>
-          <w:rFonts w:ascii="Calibri" w:hAnsi="Calibri" w:cs="Calibri"/>
-          <w:sz w:val="22"/>
-        </w:rPr>
-      </w:pPr>
+        <w:t xml:space="preserve"> install</w:t>
+      </w:r>
       <w:r>
         <w:rPr>
           <w:rFonts w:ascii="Calibri" w:hAnsi="Calibri" w:cs="Calibri"/>
@@ -10561,7 +11313,45 @@
           <w:iCs/>
           <w:sz w:val="22"/>
         </w:rPr>
-        <w:t>cd ../scripts</w:t>
+        <w:t xml:space="preserve"> </w:t>
+      </w:r>
+    </w:p>
+    <w:p>
+      <w:pPr>
+        <w:pStyle w:val="ListParagraph"/>
+        <w:numPr>
+          <w:ilvl w:val="2"/>
+          <w:numId w:val="12"/>
+        </w:numPr>
+        <w:spacing w:before="0" w:after="0" w:line="240" w:lineRule="auto"/>
+        <w:textAlignment w:val="center"/>
+        <w:rPr>
+          <w:rFonts w:ascii="Calibri" w:hAnsi="Calibri" w:cs="Calibri"/>
+          <w:sz w:val="22"/>
+        </w:rPr>
+      </w:pPr>
+      <w:r>
+        <w:rPr>
+          <w:rFonts w:ascii="Calibri" w:hAnsi="Calibri" w:cs="Calibri"/>
+          <w:sz w:val="22"/>
+        </w:rPr>
+        <w:t xml:space="preserve">Do not need to run this if folder already has </w:t>
+      </w:r>
+      <w:proofErr w:type="spellStart"/>
+      <w:r>
+        <w:rPr>
+          <w:rFonts w:ascii="Calibri" w:hAnsi="Calibri" w:cs="Calibri"/>
+          <w:sz w:val="22"/>
+        </w:rPr>
+        <w:t>node_modules</w:t>
+      </w:r>
+      <w:proofErr w:type="spellEnd"/>
+      <w:r>
+        <w:rPr>
+          <w:rFonts w:ascii="Calibri" w:hAnsi="Calibri" w:cs="Calibri"/>
+          <w:sz w:val="22"/>
+        </w:rPr>
+        <w:t xml:space="preserve"> folder. This can be provided by Esri if there are permissions issues with node install</w:t>
       </w:r>
     </w:p>
     <w:p>
@@ -10585,14 +11375,14 @@
           <w:iCs/>
           <w:sz w:val="22"/>
         </w:rPr>
-        <w:t>npm install</w:t>
+        <w:t>cd ../scripts</w:t>
       </w:r>
     </w:p>
     <w:p>
       <w:pPr>
         <w:pStyle w:val="ListParagraph"/>
         <w:numPr>
-          <w:ilvl w:val="2"/>
+          <w:ilvl w:val="1"/>
           <w:numId w:val="12"/>
         </w:numPr>
         <w:spacing w:before="0" w:after="0" w:line="240" w:lineRule="auto"/>
@@ -10602,28 +11392,7 @@
           <w:sz w:val="22"/>
         </w:rPr>
       </w:pPr>
-      <w:r>
-        <w:rPr>
-          <w:rFonts w:ascii="Calibri" w:hAnsi="Calibri" w:cs="Calibri"/>
-          <w:sz w:val="22"/>
-        </w:rPr>
-        <w:t>Do not need to run this if folder already has node_modules folder. This can be provided by Esri if there are permissions issues with node install</w:t>
-      </w:r>
-    </w:p>
-    <w:p>
-      <w:pPr>
-        <w:pStyle w:val="ListParagraph"/>
-        <w:numPr>
-          <w:ilvl w:val="1"/>
-          <w:numId w:val="12"/>
-        </w:numPr>
-        <w:spacing w:before="0" w:after="0" w:line="240" w:lineRule="auto"/>
-        <w:textAlignment w:val="center"/>
-        <w:rPr>
-          <w:rFonts w:ascii="Calibri" w:hAnsi="Calibri" w:cs="Calibri"/>
-          <w:sz w:val="22"/>
-        </w:rPr>
-      </w:pPr>
+      <w:proofErr w:type="spellStart"/>
       <w:r>
         <w:rPr>
           <w:rFonts w:ascii="Calibri" w:hAnsi="Calibri" w:cs="Calibri"/>
@@ -10631,6 +11400,78 @@
           <w:iCs/>
           <w:sz w:val="22"/>
         </w:rPr>
+        <w:t>npm</w:t>
+      </w:r>
+      <w:proofErr w:type="spellEnd"/>
+      <w:r>
+        <w:rPr>
+          <w:rFonts w:ascii="Calibri" w:hAnsi="Calibri" w:cs="Calibri"/>
+          <w:i/>
+          <w:iCs/>
+          <w:sz w:val="22"/>
+        </w:rPr>
+        <w:t xml:space="preserve"> install</w:t>
+      </w:r>
+    </w:p>
+    <w:p>
+      <w:pPr>
+        <w:pStyle w:val="ListParagraph"/>
+        <w:numPr>
+          <w:ilvl w:val="2"/>
+          <w:numId w:val="12"/>
+        </w:numPr>
+        <w:spacing w:before="0" w:after="0" w:line="240" w:lineRule="auto"/>
+        <w:textAlignment w:val="center"/>
+        <w:rPr>
+          <w:rFonts w:ascii="Calibri" w:hAnsi="Calibri" w:cs="Calibri"/>
+          <w:sz w:val="22"/>
+        </w:rPr>
+      </w:pPr>
+      <w:r>
+        <w:rPr>
+          <w:rFonts w:ascii="Calibri" w:hAnsi="Calibri" w:cs="Calibri"/>
+          <w:sz w:val="22"/>
+        </w:rPr>
+        <w:t xml:space="preserve">Do not need to run this if folder already has </w:t>
+      </w:r>
+      <w:proofErr w:type="spellStart"/>
+      <w:r>
+        <w:rPr>
+          <w:rFonts w:ascii="Calibri" w:hAnsi="Calibri" w:cs="Calibri"/>
+          <w:sz w:val="22"/>
+        </w:rPr>
+        <w:t>node_modules</w:t>
+      </w:r>
+      <w:proofErr w:type="spellEnd"/>
+      <w:r>
+        <w:rPr>
+          <w:rFonts w:ascii="Calibri" w:hAnsi="Calibri" w:cs="Calibri"/>
+          <w:sz w:val="22"/>
+        </w:rPr>
+        <w:t xml:space="preserve"> folder. This can be provided by Esri if there are permissions issues with node install</w:t>
+      </w:r>
+    </w:p>
+    <w:p>
+      <w:pPr>
+        <w:pStyle w:val="ListParagraph"/>
+        <w:numPr>
+          <w:ilvl w:val="1"/>
+          <w:numId w:val="12"/>
+        </w:numPr>
+        <w:spacing w:before="0" w:after="0" w:line="240" w:lineRule="auto"/>
+        <w:textAlignment w:val="center"/>
+        <w:rPr>
+          <w:rFonts w:ascii="Calibri" w:hAnsi="Calibri" w:cs="Calibri"/>
+          <w:sz w:val="22"/>
+        </w:rPr>
+      </w:pPr>
+      <w:r>
+        <w:rPr>
+          <w:rFonts w:ascii="Calibri" w:hAnsi="Calibri" w:cs="Calibri"/>
+          <w:i/>
+          <w:iCs/>
+          <w:sz w:val="22"/>
+        </w:rPr>
         <w:t>node install-middleware-windows-service.js</w:t>
       </w:r>
       <w:r>
@@ -10684,7 +11525,23 @@
           <w:rFonts w:ascii="Calibri" w:hAnsi="Calibri" w:cs="Calibri"/>
           <w:sz w:val="22"/>
         </w:rPr>
-        <w:t>ervices and make sure that there is a service called 'ERM API'. If it's not started, start it. If the service does not exist, or you can't start it, check the log files located in the middleware\src\daemon directory.</w:t>
+        <w:t>ervices and make sure that there is a service called 'ERM API'. If it's not started, start it. If the service does not exist, or you can't start it, check the log files located in the middleware\</w:t>
+      </w:r>
+      <w:proofErr w:type="spellStart"/>
+      <w:r>
+        <w:rPr>
+          <w:rFonts w:ascii="Calibri" w:hAnsi="Calibri" w:cs="Calibri"/>
+          <w:sz w:val="22"/>
+        </w:rPr>
+        <w:t>src</w:t>
+      </w:r>
+      <w:proofErr w:type="spellEnd"/>
+      <w:r>
+        <w:rPr>
+          <w:rFonts w:ascii="Calibri" w:hAnsi="Calibri" w:cs="Calibri"/>
+          <w:sz w:val="22"/>
+        </w:rPr>
+        <w:t>\daemon directory.</w:t>
       </w:r>
     </w:p>
     <w:p>
@@ -10861,8 +11718,18 @@
           <w:sz w:val="22"/>
           <w:u w:val="single"/>
         </w:rPr>
-        <w:t>&gt;/ermapi</w:t>
-      </w:r>
+        <w:t>&gt;/</w:t>
+      </w:r>
+      <w:proofErr w:type="spellStart"/>
+      <w:r>
+        <w:rPr>
+          <w:rFonts w:ascii="Calibri" w:hAnsi="Calibri" w:cs="Calibri"/>
+          <w:sz w:val="22"/>
+          <w:u w:val="single"/>
+        </w:rPr>
+        <w:t>ermapi</w:t>
+      </w:r>
+      <w:proofErr w:type="spellEnd"/>
       <w:r>
         <w:rPr>
           <w:rFonts w:ascii="Calibri" w:hAnsi="Calibri" w:cs="Calibri"/>
@@ -10937,7 +11804,7 @@
       <w:r>
         <w:t xml:space="preserve">ERM has its own custom logging through the API. By default, the ERM services log to a “warn” level. ERM is designed to follow the same logging level convention as ArcGIS Server. Details on the levels can be found </w:t>
       </w:r>
-      <w:hyperlink r:id="rId25" w:anchor="ESRI_SECTION2_6613A874BF944E28BBF0979DD4327670" w:history="1">
+      <w:hyperlink r:id="rId26" w:anchor="ESRI_SECTION2_6613A874BF944E28BBF0979DD4327670" w:history="1">
         <w:r>
           <w:rPr>
             <w:rStyle w:val="Hyperlink"/>
@@ -11033,9 +11900,11 @@
           <w:numId w:val="37"/>
         </w:numPr>
       </w:pPr>
+      <w:proofErr w:type="spellStart"/>
       <w:r>
         <w:t>Maxsizeinbytes</w:t>
       </w:r>
+      <w:proofErr w:type="spellEnd"/>
     </w:p>
     <w:p>
       <w:pPr>
@@ -11057,9 +11926,11 @@
           <w:numId w:val="37"/>
         </w:numPr>
       </w:pPr>
+      <w:proofErr w:type="spellStart"/>
       <w:r>
         <w:t>Maxfiles</w:t>
       </w:r>
+      <w:proofErr w:type="spellEnd"/>
     </w:p>
     <w:p>
       <w:pPr>
@@ -11332,7 +12203,23 @@
         <w:t xml:space="preserve">Copy </w:t>
       </w:r>
       <w:r>
-        <w:t>the routeplanner folder into the wwwroot folder of your web server.</w:t>
+        <w:t xml:space="preserve">the </w:t>
+      </w:r>
+      <w:proofErr w:type="spellStart"/>
+      <w:r>
+        <w:t>routeplanner</w:t>
+      </w:r>
+      <w:proofErr w:type="spellEnd"/>
+      <w:r>
+        <w:t xml:space="preserve"> folder into the </w:t>
+      </w:r>
+      <w:proofErr w:type="spellStart"/>
+      <w:r>
+        <w:t>wwwroot</w:t>
+      </w:r>
+      <w:proofErr w:type="spellEnd"/>
+      <w:r>
+        <w:t xml:space="preserve"> folder of your web server.</w:t>
       </w:r>
     </w:p>
     <w:p>
@@ -11344,7 +12231,23 @@
         </w:numPr>
       </w:pPr>
       <w:r>
-        <w:t>Under root routeplanner folder, open the config.json file.</w:t>
+        <w:t xml:space="preserve">Under root </w:t>
+      </w:r>
+      <w:proofErr w:type="spellStart"/>
+      <w:r>
+        <w:t>routeplanner</w:t>
+      </w:r>
+      <w:proofErr w:type="spellEnd"/>
+      <w:r>
+        <w:t xml:space="preserve"> folder, open the </w:t>
+      </w:r>
+      <w:proofErr w:type="spellStart"/>
+      <w:r>
+        <w:t>config.json</w:t>
+      </w:r>
+      <w:proofErr w:type="spellEnd"/>
+      <w:r>
+        <w:t xml:space="preserve"> file.</w:t>
       </w:r>
     </w:p>
     <w:p>
@@ -11373,9 +12276,11 @@
           <w:numId w:val="15"/>
         </w:numPr>
       </w:pPr>
+      <w:proofErr w:type="spellStart"/>
       <w:r>
         <w:t>portalUrl</w:t>
       </w:r>
+      <w:proofErr w:type="spellEnd"/>
     </w:p>
     <w:p>
       <w:pPr>
@@ -11385,9 +12290,11 @@
           <w:numId w:val="15"/>
         </w:numPr>
       </w:pPr>
+      <w:proofErr w:type="spellStart"/>
       <w:r>
         <w:t>apiUrl</w:t>
       </w:r>
+      <w:proofErr w:type="spellEnd"/>
     </w:p>
     <w:p>
       <w:pPr>
@@ -11397,9 +12304,11 @@
           <w:numId w:val="15"/>
         </w:numPr>
       </w:pPr>
+      <w:proofErr w:type="spellStart"/>
       <w:r>
         <w:t>depotLocationLayerUrl</w:t>
       </w:r>
+      <w:proofErr w:type="spellEnd"/>
     </w:p>
     <w:p>
       <w:pPr>
@@ -11409,9 +12318,11 @@
           <w:numId w:val="15"/>
         </w:numPr>
       </w:pPr>
+      <w:proofErr w:type="spellStart"/>
       <w:r>
         <w:t>PlanRegistryUrl</w:t>
       </w:r>
+      <w:proofErr w:type="spellEnd"/>
     </w:p>
     <w:p>
       <w:pPr>
@@ -11421,9 +12332,11 @@
           <w:numId w:val="15"/>
         </w:numPr>
       </w:pPr>
+      <w:proofErr w:type="spellStart"/>
       <w:r>
         <w:t>appId</w:t>
       </w:r>
+      <w:proofErr w:type="spellEnd"/>
     </w:p>
     <w:p>
       <w:pPr>
@@ -11433,9 +12346,11 @@
           <w:numId w:val="15"/>
         </w:numPr>
       </w:pPr>
+      <w:proofErr w:type="spellStart"/>
       <w:r>
         <w:t>appItemId</w:t>
       </w:r>
+      <w:proofErr w:type="spellEnd"/>
     </w:p>
     <w:p>
       <w:pPr>
@@ -11445,9 +12360,11 @@
           <w:numId w:val="15"/>
         </w:numPr>
       </w:pPr>
+      <w:proofErr w:type="spellStart"/>
       <w:r>
         <w:t>webmapId</w:t>
       </w:r>
+      <w:proofErr w:type="spellEnd"/>
     </w:p>
     <w:p>
       <w:pPr>
@@ -11468,7 +12385,7 @@
         </w:rPr>
         <w:t xml:space="preserve">In a browser window, navigate to </w:t>
       </w:r>
-      <w:hyperlink r:id="rId26" w:history="1">
+      <w:hyperlink r:id="rId27" w:history="1">
         <w:r>
           <w:rPr>
             <w:rStyle w:val="Hyperlink"/>
@@ -11490,7 +12407,23 @@
           <w:rFonts w:asciiTheme="minorHAnsi" w:eastAsiaTheme="minorHAnsi" w:hAnsiTheme="minorHAnsi"/>
           <w:sz w:val="22"/>
         </w:rPr>
-        <w:t>]/routeplanner and the web application should load.</w:t>
+        <w:t>]/</w:t>
+      </w:r>
+      <w:proofErr w:type="spellStart"/>
+      <w:r>
+        <w:rPr>
+          <w:rFonts w:asciiTheme="minorHAnsi" w:eastAsiaTheme="minorHAnsi" w:hAnsiTheme="minorHAnsi"/>
+          <w:sz w:val="22"/>
+        </w:rPr>
+        <w:t>routeplanner</w:t>
+      </w:r>
+      <w:proofErr w:type="spellEnd"/>
+      <w:r>
+        <w:rPr>
+          <w:rFonts w:asciiTheme="minorHAnsi" w:eastAsiaTheme="minorHAnsi" w:hAnsiTheme="minorHAnsi"/>
+          <w:sz w:val="22"/>
+        </w:rPr>
+        <w:t xml:space="preserve"> and the web application should load.</w:t>
       </w:r>
     </w:p>
     <w:p>
@@ -11837,7 +12770,16 @@
           <w:sz w:val="22"/>
           <w:szCs w:val="20"/>
         </w:rPr>
-        <w:t>opy the jsonInteg</w:t>
+        <w:t xml:space="preserve">opy the </w:t>
+      </w:r>
+      <w:proofErr w:type="spellStart"/>
+      <w:r>
+        <w:rPr>
+          <w:rFonts w:asciiTheme="minorHAnsi" w:hAnsiTheme="minorHAnsi" w:cstheme="minorHAnsi"/>
+          <w:sz w:val="22"/>
+          <w:szCs w:val="20"/>
+        </w:rPr>
+        <w:t>jsonInteg</w:t>
       </w:r>
       <w:r>
         <w:rPr>
@@ -11853,7 +12795,16 @@
           <w:sz w:val="22"/>
           <w:szCs w:val="20"/>
         </w:rPr>
-        <w:t xml:space="preserve">ation folder (found under </w:t>
+        <w:t>ation</w:t>
+      </w:r>
+      <w:proofErr w:type="spellEnd"/>
+      <w:r>
+        <w:rPr>
+          <w:rFonts w:asciiTheme="minorHAnsi" w:hAnsiTheme="minorHAnsi" w:cstheme="minorHAnsi"/>
+          <w:sz w:val="22"/>
+          <w:szCs w:val="20"/>
+        </w:rPr>
+        <w:t xml:space="preserve"> folder (found under </w:t>
       </w:r>
       <w:r>
         <w:rPr>
@@ -11970,7 +12921,16 @@
           <w:sz w:val="22"/>
           <w:szCs w:val="20"/>
         </w:rPr>
-        <w:t>Update the file path in both the GetPlanObjects.ini and JSONGetPlanObjects.ini to where you copied sample json (C:\arcgis\ERM\BSI\ jsonInteg</w:t>
+        <w:t xml:space="preserve">Update the file path in both the GetPlanObjects.ini and JSONGetPlanObjects.ini to where you copied sample json (C:\arcgis\ERM\BSI\ </w:t>
+      </w:r>
+      <w:proofErr w:type="spellStart"/>
+      <w:r>
+        <w:rPr>
+          <w:rFonts w:asciiTheme="minorHAnsi" w:hAnsiTheme="minorHAnsi" w:cstheme="minorHAnsi"/>
+          <w:sz w:val="22"/>
+          <w:szCs w:val="20"/>
+        </w:rPr>
+        <w:t>jsonInteg</w:t>
       </w:r>
       <w:r>
         <w:rPr>
@@ -11986,7 +12946,16 @@
           <w:sz w:val="22"/>
           <w:szCs w:val="20"/>
         </w:rPr>
-        <w:t>ation)</w:t>
+        <w:t>ation</w:t>
+      </w:r>
+      <w:proofErr w:type="spellEnd"/>
+      <w:r>
+        <w:rPr>
+          <w:rFonts w:asciiTheme="minorHAnsi" w:hAnsiTheme="minorHAnsi" w:cstheme="minorHAnsi"/>
+          <w:sz w:val="22"/>
+          <w:szCs w:val="20"/>
+        </w:rPr>
+        <w:t>)</w:t>
       </w:r>
     </w:p>
     <w:p>
@@ -12017,7 +12986,25 @@
           <w:sz w:val="22"/>
           <w:szCs w:val="20"/>
         </w:rPr>
-        <w:t>C:\arcgis\ERM</w:t>
+        <w:t>C:\</w:t>
+      </w:r>
+      <w:proofErr w:type="spellStart"/>
+      <w:r>
+        <w:rPr>
+          <w:rFonts w:asciiTheme="minorHAnsi" w:hAnsiTheme="minorHAnsi" w:cstheme="minorHAnsi"/>
+          <w:sz w:val="22"/>
+          <w:szCs w:val="20"/>
+        </w:rPr>
+        <w:t>arcgis</w:t>
+      </w:r>
+      <w:proofErr w:type="spellEnd"/>
+      <w:r>
+        <w:rPr>
+          <w:rFonts w:asciiTheme="minorHAnsi" w:hAnsiTheme="minorHAnsi" w:cstheme="minorHAnsi"/>
+          <w:sz w:val="22"/>
+          <w:szCs w:val="20"/>
+        </w:rPr>
+        <w:t>\ERM</w:t>
       </w:r>
       <w:r>
         <w:rPr>
@@ -12126,7 +13113,25 @@
           <w:sz w:val="22"/>
           <w:szCs w:val="20"/>
         </w:rPr>
-        <w:t xml:space="preserve">Can optionally update the bsi_layer value for what the </w:t>
+        <w:t xml:space="preserve">Can optionally update the </w:t>
+      </w:r>
+      <w:proofErr w:type="spellStart"/>
+      <w:r>
+        <w:rPr>
+          <w:rFonts w:asciiTheme="minorHAnsi" w:hAnsiTheme="minorHAnsi" w:cstheme="minorHAnsi"/>
+          <w:sz w:val="22"/>
+          <w:szCs w:val="20"/>
+        </w:rPr>
+        <w:t>bsi_layer</w:t>
+      </w:r>
+      <w:proofErr w:type="spellEnd"/>
+      <w:r>
+        <w:rPr>
+          <w:rFonts w:asciiTheme="minorHAnsi" w:hAnsiTheme="minorHAnsi" w:cstheme="minorHAnsi"/>
+          <w:sz w:val="22"/>
+          <w:szCs w:val="20"/>
+        </w:rPr>
+        <w:t xml:space="preserve"> value for what the </w:t>
       </w:r>
       <w:r>
         <w:rPr>
@@ -12566,7 +13571,15 @@
         <w:pStyle w:val="EsriProposalBodyText"/>
       </w:pPr>
       <w:r>
-        <w:t>If using the sample Business System Integration Service, you will need to publish the sample data that goes with it. This included in the release package will be a services_Sample directory. The file geodatabases are populated with data to be used with the sample BSI. The publishing steps will be the same, but it is recommended to add a “_Sample” or other suffix to the services to denote them from customer data that could be published later.</w:t>
+        <w:t xml:space="preserve">If using the sample Business System Integration Service, you will need to publish the sample data that goes with it. This included in the release package will be a </w:t>
+      </w:r>
+      <w:proofErr w:type="spellStart"/>
+      <w:r>
+        <w:t>services_Sample</w:t>
+      </w:r>
+      <w:proofErr w:type="spellEnd"/>
+      <w:r>
+        <w:t xml:space="preserve"> directory. The file geodatabases are populated with data to be used with the sample BSI. The publishing steps will be the same, but it is recommended to add a “_Sample” or other suffix to the services to denote them from customer data that could be published later.</w:t>
       </w:r>
     </w:p>
     <w:p>
@@ -12681,7 +13694,25 @@
                 <w:bCs/>
                 <w:sz w:val="20"/>
               </w:rPr>
-              <w:t>If the ERM_Registry service is deleted or overwritten, existing plans will no longer be available in the ERM Route Planner application.</w:t>
+              <w:t xml:space="preserve">If the </w:t>
+            </w:r>
+            <w:proofErr w:type="spellStart"/>
+            <w:r>
+              <w:rPr>
+                <w:rFonts w:ascii="Arial" w:hAnsi="Arial"/>
+                <w:bCs/>
+                <w:sz w:val="20"/>
+              </w:rPr>
+              <w:t>ERM_Registry</w:t>
+            </w:r>
+            <w:proofErr w:type="spellEnd"/>
+            <w:r>
+              <w:rPr>
+                <w:rFonts w:ascii="Arial" w:hAnsi="Arial"/>
+                <w:bCs/>
+                <w:sz w:val="20"/>
+              </w:rPr>
+              <w:t xml:space="preserve"> service is deleted or overwritten, existing plans will no longer be available in the ERM Route Planner application.</w:t>
             </w:r>
           </w:p>
         </w:tc>
@@ -13006,7 +14037,23 @@
         <w:pStyle w:val="EsriProposalBodyText"/>
       </w:pPr>
       <w:r>
-        <w:t>Any data in ERM_Plan_Defaults (Depots, Routes, etc) can be updated by simply editing the local copy of data and then republishing service.</w:t>
+        <w:t xml:space="preserve">Any data in </w:t>
+      </w:r>
+      <w:proofErr w:type="spellStart"/>
+      <w:r>
+        <w:t>ERM_Plan_Defaults</w:t>
+      </w:r>
+      <w:proofErr w:type="spellEnd"/>
+      <w:r>
+        <w:t xml:space="preserve"> (Depots, Routes, </w:t>
+      </w:r>
+      <w:proofErr w:type="spellStart"/>
+      <w:r>
+        <w:t>etc</w:t>
+      </w:r>
+      <w:proofErr w:type="spellEnd"/>
+      <w:r>
+        <w:t>) can be updated by simply editing the local copy of data and then republishing service.</w:t>
       </w:r>
     </w:p>
     <w:p>
@@ -13228,7 +14275,15 @@
         <w:pStyle w:val="EsriProposalBodyText"/>
       </w:pPr>
       <w:r>
-        <w:t>If only making configuration changes, such as updating a service path, the change can be made in the middleware/src/config/config.js file. Then the ERM API service needs to be restarted through the Windows Service console.</w:t>
+        <w:t>If only making configuration changes, such as updating a service path, the change can be made in the middleware/</w:t>
+      </w:r>
+      <w:proofErr w:type="spellStart"/>
+      <w:r>
+        <w:t>src</w:t>
+      </w:r>
+      <w:proofErr w:type="spellEnd"/>
+      <w:r>
+        <w:t>/config/config.js file. Then the ERM API service needs to be restarted through the Windows Service console.</w:t>
       </w:r>
     </w:p>
     <w:p>
@@ -13622,15 +14677,39 @@
         <w:pStyle w:val="EsriProposalBodyText"/>
       </w:pPr>
       <w:r>
-        <w:t>Any changes to configuration can be made in the web app config.json file for the deployed application. Users will need to clear their browser cache to pick up the changes. For some changes they may also need to clear local storage. Steps differ depending on browser being used, please refer to online help for your browser.</w:t>
-      </w:r>
-    </w:p>
-    <w:p>
-      <w:pPr>
-        <w:pStyle w:val="EsriProposalBodyText"/>
-      </w:pPr>
-      <w:r>
-        <w:t xml:space="preserve">For deploying a new version, simply delete the existing routeplanner folder in the wwwroot folder and follow steps from initial install. Then have </w:t>
+        <w:t xml:space="preserve">Any changes to configuration can be made in the web app </w:t>
+      </w:r>
+      <w:proofErr w:type="spellStart"/>
+      <w:r>
+        <w:t>config.json</w:t>
+      </w:r>
+      <w:proofErr w:type="spellEnd"/>
+      <w:r>
+        <w:t xml:space="preserve"> file for the deployed application. Users will need to clear their browser cache to pick up the changes. For some changes they may also need to clear local storage. Steps differ depending on browser being used, please refer to online help for your browser.</w:t>
+      </w:r>
+    </w:p>
+    <w:p>
+      <w:pPr>
+        <w:pStyle w:val="EsriProposalBodyText"/>
+      </w:pPr>
+      <w:r>
+        <w:t xml:space="preserve">For deploying a new version, simply delete the existing </w:t>
+      </w:r>
+      <w:proofErr w:type="spellStart"/>
+      <w:r>
+        <w:t>routeplanner</w:t>
+      </w:r>
+      <w:proofErr w:type="spellEnd"/>
+      <w:r>
+        <w:t xml:space="preserve"> folder in the </w:t>
+      </w:r>
+      <w:proofErr w:type="spellStart"/>
+      <w:r>
+        <w:t>wwwroot</w:t>
+      </w:r>
+      <w:proofErr w:type="spellEnd"/>
+      <w:r>
+        <w:t xml:space="preserve"> folder and follow steps from initial install. Then have </w:t>
       </w:r>
       <w:r>
         <w:t>U</w:t>
@@ -13974,7 +15053,27 @@
                 <w:sz w:val="32"/>
                 <w:szCs w:val="32"/>
               </w:rPr>
-              <w:t>Routing services from StreetMap Premium published</w:t>
+              <w:t xml:space="preserve">Routing services from </w:t>
+            </w:r>
+            <w:proofErr w:type="spellStart"/>
+            <w:r>
+              <w:rPr>
+                <w:rFonts w:ascii="Calibri" w:eastAsia="Times New Roman" w:hAnsi="Calibri" w:cs="Calibri"/>
+                <w:color w:val="000000"/>
+                <w:sz w:val="32"/>
+                <w:szCs w:val="32"/>
+              </w:rPr>
+              <w:t>StreetMap</w:t>
+            </w:r>
+            <w:proofErr w:type="spellEnd"/>
+            <w:r>
+              <w:rPr>
+                <w:rFonts w:ascii="Calibri" w:eastAsia="Times New Roman" w:hAnsi="Calibri" w:cs="Calibri"/>
+                <w:color w:val="000000"/>
+                <w:sz w:val="32"/>
+                <w:szCs w:val="32"/>
+              </w:rPr>
+              <w:t xml:space="preserve"> Premium published</w:t>
             </w:r>
           </w:p>
         </w:tc>
@@ -14782,7 +15881,27 @@
                 <w:sz w:val="32"/>
                 <w:szCs w:val="32"/>
               </w:rPr>
-              <w:t>URL available for routeplanner app</w:t>
+              <w:t xml:space="preserve">URL available for </w:t>
+            </w:r>
+            <w:proofErr w:type="spellStart"/>
+            <w:r>
+              <w:rPr>
+                <w:rFonts w:ascii="Calibri" w:eastAsia="Times New Roman" w:hAnsi="Calibri" w:cs="Calibri"/>
+                <w:color w:val="000000"/>
+                <w:sz w:val="32"/>
+                <w:szCs w:val="32"/>
+              </w:rPr>
+              <w:t>routeplanner</w:t>
+            </w:r>
+            <w:proofErr w:type="spellEnd"/>
+            <w:r>
+              <w:rPr>
+                <w:rFonts w:ascii="Calibri" w:eastAsia="Times New Roman" w:hAnsi="Calibri" w:cs="Calibri"/>
+                <w:color w:val="000000"/>
+                <w:sz w:val="32"/>
+                <w:szCs w:val="32"/>
+              </w:rPr>
+              <w:t xml:space="preserve"> app</w:t>
             </w:r>
           </w:p>
         </w:tc>
@@ -17080,7 +18199,15 @@
         <w:pStyle w:val="EsriProposalBodyText"/>
       </w:pPr>
       <w:r>
-        <w:t>If you do not define a template web map, a new plan is created with just the basic layers from the ERM_Plan_Template feature service.</w:t>
+        <w:t xml:space="preserve">If you do not define a template web map, a new plan is created with just the basic layers from the </w:t>
+      </w:r>
+      <w:proofErr w:type="spellStart"/>
+      <w:r>
+        <w:t>ERM_Plan_Template</w:t>
+      </w:r>
+      <w:proofErr w:type="spellEnd"/>
+      <w:r>
+        <w:t xml:space="preserve"> feature service.</w:t>
       </w:r>
     </w:p>
     <w:p>
@@ -17180,7 +18307,25 @@
           <w:sz w:val="22"/>
           <w:szCs w:val="20"/>
         </w:rPr>
-        <w:t>Open Pro and log into Portal as admin user that owns the ERM_Registry feature service.</w:t>
+        <w:t xml:space="preserve">Open Pro and log into Portal as admin user that owns the </w:t>
+      </w:r>
+      <w:proofErr w:type="spellStart"/>
+      <w:r>
+        <w:rPr>
+          <w:rFonts w:asciiTheme="minorHAnsi" w:hAnsiTheme="minorHAnsi" w:cstheme="minorHAnsi"/>
+          <w:sz w:val="22"/>
+          <w:szCs w:val="20"/>
+        </w:rPr>
+        <w:t>ERM_Registry</w:t>
+      </w:r>
+      <w:proofErr w:type="spellEnd"/>
+      <w:r>
+        <w:rPr>
+          <w:rFonts w:asciiTheme="minorHAnsi" w:hAnsiTheme="minorHAnsi" w:cstheme="minorHAnsi"/>
+          <w:sz w:val="22"/>
+          <w:szCs w:val="20"/>
+        </w:rPr>
+        <w:t xml:space="preserve"> feature service.</w:t>
       </w:r>
     </w:p>
     <w:p>
@@ -17574,7 +18719,23 @@
           <w:rFonts w:asciiTheme="minorHAnsi" w:eastAsia="MS Mincho" w:hAnsiTheme="minorHAnsi"/>
           <w:sz w:val="22"/>
         </w:rPr>
-        <w:t>Do not change for GeoOrders, that is controlled by ERM. You can set Cluster Points.</w:t>
+        <w:t xml:space="preserve">Do not change for </w:t>
+      </w:r>
+      <w:proofErr w:type="spellStart"/>
+      <w:r>
+        <w:rPr>
+          <w:rFonts w:asciiTheme="minorHAnsi" w:eastAsia="MS Mincho" w:hAnsiTheme="minorHAnsi"/>
+          <w:sz w:val="22"/>
+        </w:rPr>
+        <w:t>GeoOrders</w:t>
+      </w:r>
+      <w:proofErr w:type="spellEnd"/>
+      <w:r>
+        <w:rPr>
+          <w:rFonts w:asciiTheme="minorHAnsi" w:eastAsia="MS Mincho" w:hAnsiTheme="minorHAnsi"/>
+          <w:sz w:val="22"/>
+        </w:rPr>
+        <w:t>, that is controlled by ERM. You can set Cluster Points.</w:t>
       </w:r>
     </w:p>
     <w:p>
@@ -17700,7 +18861,23 @@
           <w:rFonts w:asciiTheme="minorHAnsi" w:hAnsiTheme="minorHAnsi"/>
           <w:sz w:val="22"/>
         </w:rPr>
-        <w:t>Except for GeoOrder and Route layers. They get their popup information from the ERM web app configuration.</w:t>
+        <w:t xml:space="preserve">Except for </w:t>
+      </w:r>
+      <w:proofErr w:type="spellStart"/>
+      <w:r>
+        <w:rPr>
+          <w:rFonts w:asciiTheme="minorHAnsi" w:hAnsiTheme="minorHAnsi"/>
+          <w:sz w:val="22"/>
+        </w:rPr>
+        <w:t>GeoOrder</w:t>
+      </w:r>
+      <w:proofErr w:type="spellEnd"/>
+      <w:r>
+        <w:rPr>
+          <w:rFonts w:asciiTheme="minorHAnsi" w:hAnsiTheme="minorHAnsi"/>
+          <w:sz w:val="22"/>
+        </w:rPr>
+        <w:t xml:space="preserve"> and Route layers. They get their popup information from the ERM web app configuration.</w:t>
       </w:r>
     </w:p>
     <w:p>
@@ -17740,7 +18917,23 @@
           <w:rFonts w:asciiTheme="minorHAnsi" w:eastAsia="MS Mincho" w:hAnsiTheme="minorHAnsi"/>
           <w:sz w:val="22"/>
         </w:rPr>
-        <w:t>This can be helpful to set on GeoOrders layer.</w:t>
+        <w:t xml:space="preserve">This can be helpful to set on </w:t>
+      </w:r>
+      <w:proofErr w:type="spellStart"/>
+      <w:r>
+        <w:rPr>
+          <w:rFonts w:asciiTheme="minorHAnsi" w:eastAsia="MS Mincho" w:hAnsiTheme="minorHAnsi"/>
+          <w:sz w:val="22"/>
+        </w:rPr>
+        <w:t>GeoOrders</w:t>
+      </w:r>
+      <w:proofErr w:type="spellEnd"/>
+      <w:r>
+        <w:rPr>
+          <w:rFonts w:asciiTheme="minorHAnsi" w:eastAsia="MS Mincho" w:hAnsiTheme="minorHAnsi"/>
+          <w:sz w:val="22"/>
+        </w:rPr>
+        <w:t xml:space="preserve"> layer.</w:t>
       </w:r>
     </w:p>
     <w:p>
@@ -17927,7 +19120,23 @@
           <w:rFonts w:cs="Times New Roman"/>
           <w:szCs w:val="24"/>
         </w:rPr>
-        <w:t xml:space="preserve">Use the ERM_Plan_Template map for display settings of the layers. </w:t>
+        <w:t xml:space="preserve">Use the </w:t>
+      </w:r>
+      <w:proofErr w:type="spellStart"/>
+      <w:r>
+        <w:rPr>
+          <w:rFonts w:cs="Times New Roman"/>
+          <w:szCs w:val="24"/>
+        </w:rPr>
+        <w:t>ERM_Plan_Template</w:t>
+      </w:r>
+      <w:proofErr w:type="spellEnd"/>
+      <w:r>
+        <w:rPr>
+          <w:rFonts w:cs="Times New Roman"/>
+          <w:szCs w:val="24"/>
+        </w:rPr>
+        <w:t xml:space="preserve"> map for display settings of the layers. </w:t>
       </w:r>
     </w:p>
     <w:p>
@@ -19352,8 +20561,8 @@
       </w:pPr>
     </w:p>
     <w:sectPr>
-      <w:headerReference w:type="default" r:id="rId27"/>
-      <w:footerReference w:type="default" r:id="rId28"/>
+      <w:headerReference w:type="default" r:id="rId28"/>
+      <w:footerReference w:type="default" r:id="rId29"/>
       <w:pgSz w:w="12240" w:h="15840"/>
       <w:pgMar w:top="1440" w:right="1440" w:bottom="1440" w:left="1440" w:header="720" w:footer="936" w:gutter="0"/>
       <w:cols w:space="720"/>
@@ -19583,7 +20792,7 @@
         <w:noProof/>
         <w:szCs w:val="16"/>
       </w:rPr>
-      <w:t>August 19, 2022</w:t>
+      <w:t>August 20, 2022</w:t>
     </w:r>
     <w:r>
       <w:rPr>
@@ -19691,7 +20900,7 @@
                   </a:ln>
                   <a:extLst>
                     <a:ext uri="{FAA26D3D-D897-4be2-8F04-BA451C77F1D7}">
-                      <ma14:placeholderFlag xmlns:ma14="http://schemas.microsoft.com/office/mac/drawingml/2011/main" xmlns:w="http://schemas.openxmlformats.org/wordprocessingml/2006/main" xmlns:w10="urn:schemas-microsoft-com:office:word" xmlns:v="urn:schemas-microsoft-com:vml" xmlns:o="urn:schemas-microsoft-com:office:office" xmlns:mv="urn:schemas-microsoft-com:mac:vml" xmlns:mo="http://schemas.microsoft.com/office/mac/office/2008/main" xmlns="" xmlns:arto="http://schemas.microsoft.com/office/word/2006/arto" xmlns:a14="http://schemas.microsoft.com/office/drawing/2010/main"/>
+                      <ma14:placeholderFlag xmlns:a14="http://schemas.microsoft.com/office/drawing/2010/main" xmlns:arto="http://schemas.microsoft.com/office/word/2006/arto" xmlns="" xmlns:mo="http://schemas.microsoft.com/office/mac/office/2008/main" xmlns:mv="urn:schemas-microsoft-com:mac:vml" xmlns:o="urn:schemas-microsoft-com:office:office" xmlns:v="urn:schemas-microsoft-com:vml" xmlns:w10="urn:schemas-microsoft-com:office:word" xmlns:w="http://schemas.openxmlformats.org/wordprocessingml/2006/main" xmlns:ma14="http://schemas.microsoft.com/office/mac/drawingml/2011/main"/>
                     </a:ext>
                   </a:extLst>
                 </pic:spPr>
@@ -26265,7 +27474,12 @@
 </file>
 
 <file path=customXml/item2.xml><?xml version="1.0" encoding="utf-8"?>
-<b:Sources xmlns:b="http://schemas.openxmlformats.org/officeDocument/2006/bibliography" xmlns="http://schemas.openxmlformats.org/officeDocument/2006/bibliography" SelectedStyle="\APASixthEditionOfficeOnline.xsl" StyleName="APA" Version="6"/>
+<?mso-contentType ?>
+<FormTemplates xmlns="http://schemas.microsoft.com/sharepoint/v3/contenttype/forms">
+  <Display>DocumentLibraryForm</Display>
+  <Edit>DocumentLibraryForm</Edit>
+  <New>DocumentLibraryForm</New>
+</FormTemplates>
 </file>
 
 <file path=customXml/item3.xml><?xml version="1.0" encoding="utf-8"?>
@@ -26486,12 +27700,7 @@
 </file>
 
 <file path=customXml/item4.xml><?xml version="1.0" encoding="utf-8"?>
-<?mso-contentType ?>
-<FormTemplates xmlns="http://schemas.microsoft.com/sharepoint/v3/contenttype/forms">
-  <Display>DocumentLibraryForm</Display>
-  <Edit>DocumentLibraryForm</Edit>
-  <New>DocumentLibraryForm</New>
-</FormTemplates>
+<b:Sources xmlns:b="http://schemas.openxmlformats.org/officeDocument/2006/bibliography" xmlns="http://schemas.openxmlformats.org/officeDocument/2006/bibliography" SelectedStyle="\APASixthEditionOfficeOnline.xsl" StyleName="APA" Version="6"/>
 </file>
 
 <file path=customXml/itemProps1.xml><?xml version="1.0" encoding="utf-8"?>
@@ -26504,9 +27713,9 @@
 </file>
 
 <file path=customXml/itemProps2.xml><?xml version="1.0" encoding="utf-8"?>
-<ds:datastoreItem xmlns:ds="http://schemas.openxmlformats.org/officeDocument/2006/customXml" ds:itemID="{AD97362D-4C3C-44C7-B67F-949FA0583FDB}">
+<ds:datastoreItem xmlns:ds="http://schemas.openxmlformats.org/officeDocument/2006/customXml" ds:itemID="{49B6B7B5-1764-4EA5-B951-584BF8EEB49D}">
   <ds:schemaRefs>
-    <ds:schemaRef ds:uri="http://schemas.openxmlformats.org/officeDocument/2006/bibliography"/>
+    <ds:schemaRef ds:uri="http://schemas.microsoft.com/sharepoint/v3/contenttype/forms"/>
   </ds:schemaRefs>
 </ds:datastoreItem>
 </file>
@@ -26531,9 +27740,9 @@
 </file>
 
 <file path=customXml/itemProps4.xml><?xml version="1.0" encoding="utf-8"?>
-<ds:datastoreItem xmlns:ds="http://schemas.openxmlformats.org/officeDocument/2006/customXml" ds:itemID="{49B6B7B5-1764-4EA5-B951-584BF8EEB49D}">
+<ds:datastoreItem xmlns:ds="http://schemas.openxmlformats.org/officeDocument/2006/customXml" ds:itemID="{AD97362D-4C3C-44C7-B67F-949FA0583FDB}">
   <ds:schemaRefs>
-    <ds:schemaRef ds:uri="http://schemas.microsoft.com/sharepoint/v3/contenttype/forms"/>
+    <ds:schemaRef ds:uri="http://schemas.openxmlformats.org/officeDocument/2006/bibliography"/>
   </ds:schemaRefs>
 </ds:datastoreItem>
 </file>
</xml_diff>